<commit_message>
made adjustments to SNPs and sequences in KargvaInfoExtraction, worked on MEG_6090
</commit_message>
<xml_diff>
--- a/SNPInfoExtraction/KargvaInfoExtracion/unmatchedSNPs.docx
+++ b/SNPInfoExtraction/KargvaInfoExtracion/unmatchedSNPs.docx
@@ -143,13 +143,7 @@
         <w:rPr>
           <w:rFonts w:ascii="Consolas" w:hAnsi="Consolas"/>
         </w:rPr>
-        <w:t>;</w:t>
-      </w:r>
-      <w:r>
-        <w:rPr>
-          <w:rFonts w:ascii="Consolas" w:hAnsi="Consolas"/>
-        </w:rPr>
-        <w:t xml:space="preserve"> conserved domain shows same context</w:t>
+        <w:t>; conserved domain shows same context</w:t>
       </w:r>
       <w:r>
         <w:rPr>
@@ -429,13 +423,7 @@
         <w:rPr>
           <w:rFonts w:ascii="Consolas" w:hAnsi="Consolas"/>
         </w:rPr>
-        <w:t xml:space="preserve"> - </w:t>
-      </w:r>
-      <w:r>
-        <w:rPr>
-          <w:rFonts w:ascii="Consolas" w:hAnsi="Consolas"/>
-        </w:rPr>
-        <w:t>sequence is MRSA</w:t>
+        <w:t xml:space="preserve"> - sequence is MRSA</w:t>
       </w:r>
       <w:r>
         <w:rPr>
@@ -466,19 +454,83 @@
         <w:rPr>
           <w:rFonts w:ascii="Consolas" w:hAnsi="Consolas"/>
         </w:rPr>
-        <w:t xml:space="preserve">(no </w:t>
-      </w:r>
-      <w:r>
-        <w:rPr>
-          <w:rFonts w:ascii="Consolas" w:hAnsi="Consolas"/>
-        </w:rPr>
-        <w:t>match</w:t>
-      </w:r>
-      <w:r>
-        <w:rPr>
-          <w:rFonts w:ascii="Consolas" w:hAnsi="Consolas"/>
-        </w:rPr>
-        <w:t xml:space="preserve"> -&gt; not same organism, use </w:t>
+        <w:t>Reg:E467V_LSSDE_KNMIT</w:t>
+      </w:r>
+      <w:r>
+        <w:rPr>
+          <w:rFonts w:ascii="Consolas" w:hAnsi="Consolas"/>
+        </w:rPr>
+        <w:t xml:space="preserve"> (E466V, mistake in </w:t>
+      </w:r>
+      <w:proofErr w:type="spellStart"/>
+      <w:r>
+        <w:rPr>
+          <w:rFonts w:ascii="Consolas" w:hAnsi="Consolas"/>
+        </w:rPr>
+        <w:t>kargva</w:t>
+      </w:r>
+      <w:proofErr w:type="spellEnd"/>
+      <w:r>
+        <w:rPr>
+          <w:rFonts w:ascii="Consolas" w:hAnsi="Consolas"/>
+        </w:rPr>
+        <w:t>)</w:t>
+      </w:r>
+      <w:r>
+        <w:rPr>
+          <w:rFonts w:ascii="Consolas" w:hAnsi="Consolas"/>
+        </w:rPr>
+        <w:t>|Reg:E467K_LSSDE_KNMIT</w:t>
+      </w:r>
+      <w:r>
+        <w:rPr>
+          <w:rFonts w:ascii="Consolas" w:hAnsi="Consolas"/>
+        </w:rPr>
+        <w:t xml:space="preserve"> </w:t>
+      </w:r>
+      <w:r>
+        <w:rPr>
+          <w:rFonts w:ascii="Consolas" w:hAnsi="Consolas"/>
+        </w:rPr>
+        <w:t>(E466</w:t>
+      </w:r>
+      <w:r>
+        <w:rPr>
+          <w:rFonts w:ascii="Consolas" w:hAnsi="Consolas"/>
+        </w:rPr>
+        <w:t>K</w:t>
+      </w:r>
+      <w:r>
+        <w:rPr>
+          <w:rFonts w:ascii="Consolas" w:hAnsi="Consolas"/>
+        </w:rPr>
+        <w:t xml:space="preserve">, mistake in </w:t>
+      </w:r>
+      <w:proofErr w:type="spellStart"/>
+      <w:r>
+        <w:rPr>
+          <w:rFonts w:ascii="Consolas" w:hAnsi="Consolas"/>
+        </w:rPr>
+        <w:t>kargva</w:t>
+      </w:r>
+      <w:proofErr w:type="spellEnd"/>
+      <w:r>
+        <w:rPr>
+          <w:rFonts w:ascii="Consolas" w:hAnsi="Consolas"/>
+        </w:rPr>
+        <w:t>)</w:t>
+      </w:r>
+      <w:r>
+        <w:rPr>
+          <w:rFonts w:ascii="Consolas" w:hAnsi="Consolas"/>
+        </w:rPr>
+        <w:t>|Reg:K444F_NSQAI_PLRGK</w:t>
+      </w:r>
+      <w:r>
+        <w:rPr>
+          <w:rFonts w:ascii="Consolas" w:hAnsi="Consolas"/>
+        </w:rPr>
+        <w:t xml:space="preserve"> (L, not K, mistake in CARD - </w:t>
       </w:r>
       <w:hyperlink r:id="rId5" w:history="1">
         <w:r>
@@ -486,7 +538,116 @@
             <w:rStyle w:val="Hyperlink"/>
             <w:rFonts w:ascii="Consolas" w:hAnsi="Consolas"/>
           </w:rPr>
-          <w:t>https://www.ncbi.nlm.nih.gov/protein/WP_003434229.1</w:t>
+          <w:t>https://pubmed.ncbi.nlm.nih.gov/20226332/</w:t>
+        </w:r>
+      </w:hyperlink>
+      <w:r>
+        <w:rPr>
+          <w:rFonts w:ascii="Consolas" w:hAnsi="Consolas"/>
+        </w:rPr>
+        <w:t>)</w:t>
+      </w:r>
+      <w:r>
+        <w:rPr>
+          <w:rFonts w:ascii="Consolas" w:hAnsi="Consolas"/>
+        </w:rPr>
+        <w:t>|</w:t>
+      </w:r>
+      <w:r>
+        <w:rPr>
+          <w:rFonts w:ascii="Consolas" w:hAnsi="Consolas"/>
+        </w:rPr>
+        <w:t xml:space="preserve"> </w:t>
+      </w:r>
+      <w:r>
+        <w:rPr>
+          <w:rFonts w:ascii="Consolas" w:hAnsi="Consolas"/>
+        </w:rPr>
+        <w:t>Reg:R388P_EAAKK_RELTR</w:t>
+      </w:r>
+      <w:r>
+        <w:rPr>
+          <w:rFonts w:ascii="Consolas" w:hAnsi="Consolas"/>
+        </w:rPr>
+        <w:t xml:space="preserve"> </w:t>
+      </w:r>
+      <w:r>
+        <w:rPr>
+          <w:rFonts w:ascii="Consolas" w:hAnsi="Consolas"/>
+        </w:rPr>
+        <w:t>(</w:t>
+      </w:r>
+      <w:r>
+        <w:rPr>
+          <w:rFonts w:ascii="Consolas" w:hAnsi="Consolas"/>
+        </w:rPr>
+        <w:t>R389P</w:t>
+      </w:r>
+      <w:r>
+        <w:rPr>
+          <w:rFonts w:ascii="Consolas" w:hAnsi="Consolas"/>
+        </w:rPr>
+        <w:t xml:space="preserve">, mistake in </w:t>
+      </w:r>
+      <w:proofErr w:type="spellStart"/>
+      <w:r>
+        <w:rPr>
+          <w:rFonts w:ascii="Consolas" w:hAnsi="Consolas"/>
+        </w:rPr>
+        <w:t>kargva</w:t>
+      </w:r>
+      <w:proofErr w:type="spellEnd"/>
+      <w:r>
+        <w:rPr>
+          <w:rFonts w:ascii="Consolas" w:hAnsi="Consolas"/>
+        </w:rPr>
+        <w:t>)</w:t>
+      </w:r>
+      <w:r>
+        <w:rPr>
+          <w:rFonts w:ascii="Consolas" w:hAnsi="Consolas"/>
+        </w:rPr>
+        <w:t xml:space="preserve"> </w:t>
+      </w:r>
+      <w:r>
+        <w:rPr>
+          <w:rFonts w:ascii="Consolas" w:hAnsi="Consolas"/>
+        </w:rPr>
+        <w:t xml:space="preserve">(no </w:t>
+      </w:r>
+      <w:r>
+        <w:rPr>
+          <w:rFonts w:ascii="Consolas" w:hAnsi="Consolas"/>
+        </w:rPr>
+        <w:t>match</w:t>
+      </w:r>
+      <w:r>
+        <w:rPr>
+          <w:rFonts w:ascii="Consolas" w:hAnsi="Consolas"/>
+        </w:rPr>
+        <w:t xml:space="preserve"> -&gt; not same organism, use </w:t>
+      </w:r>
+      <w:hyperlink r:id="rId6" w:history="1">
+        <w:r>
+          <w:rPr>
+            <w:rStyle w:val="Hyperlink"/>
+            <w:rFonts w:ascii="Consolas" w:hAnsi="Consolas"/>
+          </w:rPr>
+          <w:t>https://www.ncbi.</w:t>
+        </w:r>
+        <w:r>
+          <w:rPr>
+            <w:rStyle w:val="Hyperlink"/>
+            <w:rFonts w:ascii="Consolas" w:hAnsi="Consolas"/>
+          </w:rPr>
+          <w:t>n</w:t>
+        </w:r>
+        <w:r>
+          <w:rPr>
+            <w:rStyle w:val="Hyperlink"/>
+            <w:rFonts w:ascii="Consolas" w:hAnsi="Consolas"/>
+          </w:rPr>
+          <w:t>lm.nih.gov/protein/WP_003434229.1</w:t>
         </w:r>
       </w:hyperlink>
       <w:r>
@@ -544,7 +705,7 @@
         </w:rPr>
         <w:t xml:space="preserve"> when using sequence from PubMed - </w:t>
       </w:r>
-      <w:hyperlink r:id="rId6" w:history="1">
+      <w:hyperlink r:id="rId7" w:history="1">
         <w:r>
           <w:rPr>
             <w:rStyle w:val="Hyperlink"/>
@@ -670,275 +831,69 @@
         </w:rPr>
         <w:t xml:space="preserve"> (uses old version of sequence - </w:t>
       </w:r>
-      <w:hyperlink r:id="rId7" w:history="1">
-        <w:r>
-          <w:rPr>
-            <w:rStyle w:val="Hyperlink"/>
-            <w:rFonts w:ascii="Consolas" w:hAnsi="Consolas"/>
-          </w:rPr>
-          <w:t>https://www.ncbi.nlm.nih.gov/protein/1766064</w:t>
-        </w:r>
-      </w:hyperlink>
-      <w:r>
-        <w:rPr>
-          <w:rFonts w:ascii="Consolas" w:hAnsi="Consolas"/>
-        </w:rPr>
-        <w:t>) (supposed to be G124S)</w:t>
-      </w:r>
-    </w:p>
-    <w:p>
-      <w:pPr>
-        <w:rPr>
-          <w:rFonts w:ascii="Consolas" w:hAnsi="Consolas"/>
-        </w:rPr>
-      </w:pPr>
-      <w:r>
-        <w:rPr>
-          <w:rFonts w:ascii="Consolas" w:hAnsi="Consolas"/>
-        </w:rPr>
-        <w:t>ARO:3003392</w:t>
-      </w:r>
-      <w:r>
-        <w:rPr>
-          <w:rFonts w:ascii="Consolas" w:hAnsi="Consolas"/>
-        </w:rPr>
-        <w:t xml:space="preserve"> - </w:t>
-      </w:r>
-      <w:r>
-        <w:rPr>
-          <w:rFonts w:ascii="Consolas" w:hAnsi="Consolas"/>
-        </w:rPr>
-        <w:t>MEG_3446</w:t>
-      </w:r>
-      <w:r>
-        <w:rPr>
-          <w:rFonts w:ascii="Consolas" w:hAnsi="Consolas"/>
-        </w:rPr>
-        <w:t xml:space="preserve"> - </w:t>
-      </w:r>
-      <w:proofErr w:type="gramStart"/>
-      <w:r>
-        <w:rPr>
-          <w:rFonts w:ascii="Consolas" w:hAnsi="Consolas"/>
-        </w:rPr>
-        <w:t>Reg:A</w:t>
-      </w:r>
-      <w:proofErr w:type="gramEnd"/>
-      <w:r>
-        <w:rPr>
-          <w:rFonts w:ascii="Consolas" w:hAnsi="Consolas"/>
-        </w:rPr>
-        <w:t>234G_YVNPE_PNGNP|</w:t>
-      </w:r>
-      <w:r>
-        <w:rPr>
-          <w:rFonts w:ascii="Consolas" w:hAnsi="Consolas"/>
-        </w:rPr>
-        <w:t xml:space="preserve"> </w:t>
-      </w:r>
-      <w:r>
-        <w:rPr>
-          <w:rFonts w:ascii="Consolas" w:hAnsi="Consolas"/>
-        </w:rPr>
-        <w:t>Reg:A431V_YLGPL_PKQTL</w:t>
-      </w:r>
-      <w:r>
-        <w:rPr>
-          <w:rFonts w:ascii="Consolas" w:hAnsi="Consolas"/>
-        </w:rPr>
-        <w:t xml:space="preserve"> (mt instead of </w:t>
-      </w:r>
-      <w:proofErr w:type="spellStart"/>
-      <w:r>
-        <w:rPr>
-          <w:rFonts w:ascii="Consolas" w:hAnsi="Consolas"/>
-        </w:rPr>
-        <w:t>wt</w:t>
-      </w:r>
-      <w:proofErr w:type="spellEnd"/>
-      <w:r>
-        <w:rPr>
-          <w:rFonts w:ascii="Consolas" w:hAnsi="Consolas"/>
-        </w:rPr>
-        <w:t>)</w:t>
-      </w:r>
-      <w:r>
-        <w:rPr>
-          <w:rFonts w:ascii="Consolas" w:hAnsi="Consolas"/>
-        </w:rPr>
-        <w:t>|Mult:Reg:V431A_YLGPL_PKQTL</w:t>
-      </w:r>
-      <w:r>
-        <w:rPr>
-          <w:rFonts w:ascii="Consolas" w:hAnsi="Consolas"/>
-        </w:rPr>
-        <w:t xml:space="preserve"> (wait a sec?)</w:t>
-      </w:r>
-      <w:r>
-        <w:rPr>
-          <w:rFonts w:ascii="Consolas" w:hAnsi="Consolas"/>
-        </w:rPr>
-        <w:t>;Reg:G490S_GSDKR_GANGG</w:t>
-      </w:r>
-      <w:r>
-        <w:rPr>
-          <w:rFonts w:ascii="Consolas" w:hAnsi="Consolas"/>
-        </w:rPr>
-        <w:t xml:space="preserve">  -&gt; (</w:t>
-      </w:r>
-      <w:r>
-        <w:rPr>
-          <w:rFonts w:ascii="Consolas" w:hAnsi="Consolas"/>
-        </w:rPr>
-        <w:t xml:space="preserve">conserved domain shows that </w:t>
-      </w:r>
-      <w:r>
-        <w:rPr>
-          <w:rFonts w:ascii="Consolas" w:hAnsi="Consolas"/>
-        </w:rPr>
-        <w:t xml:space="preserve">G and V are wild type </w:t>
-      </w:r>
-      <w:r>
-        <w:rPr>
-          <w:rFonts w:ascii="Consolas" w:hAnsi="Consolas"/>
-        </w:rPr>
-        <w:t>in other organisms</w:t>
-      </w:r>
-      <w:r>
-        <w:rPr>
-          <w:rFonts w:ascii="Consolas" w:hAnsi="Consolas"/>
-        </w:rPr>
-        <w:t>)</w:t>
-      </w:r>
-    </w:p>
-    <w:p>
-      <w:pPr>
-        <w:rPr>
-          <w:rFonts w:ascii="Consolas" w:hAnsi="Consolas"/>
-        </w:rPr>
-      </w:pPr>
-      <w:r>
-        <w:rPr>
-          <w:rFonts w:ascii="Consolas" w:hAnsi="Consolas"/>
-        </w:rPr>
-        <w:t>ARO:3003790</w:t>
-      </w:r>
-      <w:r>
-        <w:rPr>
-          <w:rFonts w:ascii="Consolas" w:hAnsi="Consolas"/>
-        </w:rPr>
-        <w:t xml:space="preserve"> - </w:t>
-      </w:r>
-      <w:r>
-        <w:rPr>
-          <w:rFonts w:ascii="Consolas" w:hAnsi="Consolas"/>
-        </w:rPr>
-        <w:t>MEG_3591</w:t>
-      </w:r>
-      <w:r>
-        <w:rPr>
-          <w:rFonts w:ascii="Consolas" w:hAnsi="Consolas"/>
-        </w:rPr>
-        <w:t xml:space="preserve"> - </w:t>
-      </w:r>
-      <w:proofErr w:type="gramStart"/>
-      <w:r>
-        <w:rPr>
-          <w:rFonts w:ascii="Consolas" w:hAnsi="Consolas"/>
-        </w:rPr>
-        <w:t>Reg:L</w:t>
-      </w:r>
-      <w:proofErr w:type="gramEnd"/>
-      <w:r>
-        <w:rPr>
-          <w:rFonts w:ascii="Consolas" w:hAnsi="Consolas"/>
-        </w:rPr>
-        <w:t>39F_IFGIF_IYLAM</w:t>
-      </w:r>
-      <w:r>
-        <w:rPr>
-          <w:rFonts w:ascii="Consolas" w:hAnsi="Consolas"/>
-        </w:rPr>
-        <w:t xml:space="preserve"> </w:t>
-      </w:r>
-      <w:r>
-        <w:rPr>
-          <w:rFonts w:ascii="Consolas" w:hAnsi="Consolas"/>
-        </w:rPr>
-        <w:t>(not in sequence</w:t>
-      </w:r>
-      <w:r>
-        <w:rPr>
-          <w:rFonts w:ascii="Consolas" w:hAnsi="Consolas"/>
-        </w:rPr>
-        <w:t xml:space="preserve"> -&gt; MSA shows similar context</w:t>
-      </w:r>
-      <w:r>
-        <w:rPr>
-          <w:rFonts w:ascii="Consolas" w:hAnsi="Consolas"/>
-        </w:rPr>
-        <w:t>)</w:t>
-      </w:r>
-    </w:p>
-    <w:p>
-      <w:pPr>
-        <w:rPr>
-          <w:rFonts w:ascii="Consolas" w:hAnsi="Consolas"/>
-        </w:rPr>
-      </w:pPr>
-      <w:r>
-        <w:rPr>
-          <w:rFonts w:ascii="Consolas" w:hAnsi="Consolas"/>
-        </w:rPr>
-        <w:t>ARO:3003028</w:t>
-      </w:r>
-      <w:r>
-        <w:rPr>
-          <w:rFonts w:ascii="Consolas" w:hAnsi="Consolas"/>
-        </w:rPr>
-        <w:t xml:space="preserve"> - MEG_3594 - </w:t>
-      </w:r>
-      <w:proofErr w:type="gramStart"/>
-      <w:r>
-        <w:rPr>
-          <w:rFonts w:ascii="Consolas" w:hAnsi="Consolas"/>
-        </w:rPr>
-        <w:t>Reg:Q</w:t>
-      </w:r>
-      <w:proofErr w:type="gramEnd"/>
-      <w:r>
-        <w:rPr>
-          <w:rFonts w:ascii="Consolas" w:hAnsi="Consolas"/>
-        </w:rPr>
-        <w:t>52P_VTVVN_ALPAI</w:t>
-      </w:r>
-      <w:r>
-        <w:rPr>
-          <w:rFonts w:ascii="Consolas" w:hAnsi="Consolas"/>
-        </w:rPr>
-        <w:t xml:space="preserve"> (not</w:t>
-      </w:r>
-      <w:r>
-        <w:rPr>
-          <w:rFonts w:ascii="Consolas" w:hAnsi="Consolas"/>
-        </w:rPr>
-        <w:t xml:space="preserve"> same organism</w:t>
-      </w:r>
-      <w:r>
-        <w:rPr>
-          <w:rFonts w:ascii="Consolas" w:hAnsi="Consolas"/>
-        </w:rPr>
-        <w:t xml:space="preserve">, use </w:t>
-      </w:r>
       <w:hyperlink r:id="rId8" w:history="1">
         <w:r>
           <w:rPr>
             <w:rStyle w:val="Hyperlink"/>
             <w:rFonts w:ascii="Consolas" w:hAnsi="Consolas"/>
           </w:rPr>
-          <w:t>https://www.ncbi.nlm.nih.gov/protein/16077337</w:t>
+          <w:t>https://</w:t>
+        </w:r>
+        <w:r>
+          <w:rPr>
+            <w:rStyle w:val="Hyperlink"/>
+            <w:rFonts w:ascii="Consolas" w:hAnsi="Consolas"/>
+          </w:rPr>
+          <w:t>w</w:t>
+        </w:r>
+        <w:r>
+          <w:rPr>
+            <w:rStyle w:val="Hyperlink"/>
+            <w:rFonts w:ascii="Consolas" w:hAnsi="Consolas"/>
+          </w:rPr>
+          <w:t>ww.ncbi.nlm.nih.gov/pr</w:t>
+        </w:r>
+        <w:r>
+          <w:rPr>
+            <w:rStyle w:val="Hyperlink"/>
+            <w:rFonts w:ascii="Consolas" w:hAnsi="Consolas"/>
+          </w:rPr>
+          <w:t>o</w:t>
+        </w:r>
+        <w:r>
+          <w:rPr>
+            <w:rStyle w:val="Hyperlink"/>
+            <w:rFonts w:ascii="Consolas" w:hAnsi="Consolas"/>
+          </w:rPr>
+          <w:t>tein/1766064</w:t>
         </w:r>
       </w:hyperlink>
+      <w:r>
+        <w:rPr>
+          <w:rFonts w:ascii="Consolas" w:hAnsi="Consolas"/>
+        </w:rPr>
+        <w:t>) (</w:t>
+      </w:r>
+      <w:r>
+        <w:rPr>
+          <w:rFonts w:ascii="Consolas" w:hAnsi="Consolas"/>
+        </w:rPr>
+        <w:t xml:space="preserve">G124S, </w:t>
+      </w:r>
+      <w:r>
+        <w:rPr>
+          <w:rFonts w:ascii="Consolas" w:hAnsi="Consolas"/>
+        </w:rPr>
+        <w:t xml:space="preserve">mistake in </w:t>
+      </w:r>
+      <w:proofErr w:type="spellStart"/>
+      <w:r>
+        <w:rPr>
+          <w:rFonts w:ascii="Consolas" w:hAnsi="Consolas"/>
+        </w:rPr>
+        <w:t>kargva</w:t>
+      </w:r>
+      <w:proofErr w:type="spellEnd"/>
       <w:r>
         <w:rPr>
           <w:rFonts w:ascii="Consolas" w:hAnsi="Consolas"/>
@@ -956,19 +911,19 @@
         <w:rPr>
           <w:rFonts w:ascii="Consolas" w:hAnsi="Consolas"/>
         </w:rPr>
-        <w:t>ARO:3003319</w:t>
-      </w:r>
-      <w:r>
-        <w:rPr>
-          <w:rFonts w:ascii="Consolas" w:hAnsi="Consolas"/>
-        </w:rPr>
-        <w:t xml:space="preserve"> - </w:t>
-      </w:r>
-      <w:r>
-        <w:rPr>
-          <w:rFonts w:ascii="Consolas" w:hAnsi="Consolas"/>
-        </w:rPr>
-        <w:t>MEG_4057</w:t>
+        <w:t>ARO:3003392</w:t>
+      </w:r>
+      <w:r>
+        <w:rPr>
+          <w:rFonts w:ascii="Consolas" w:hAnsi="Consolas"/>
+        </w:rPr>
+        <w:t xml:space="preserve"> - </w:t>
+      </w:r>
+      <w:r>
+        <w:rPr>
+          <w:rFonts w:ascii="Consolas" w:hAnsi="Consolas"/>
+        </w:rPr>
+        <w:t>MEG_3446</w:t>
       </w:r>
       <w:r>
         <w:rPr>
@@ -981,26 +936,14 @@
         <w:rPr>
           <w:rFonts w:ascii="Consolas" w:hAnsi="Consolas"/>
         </w:rPr>
-        <w:t>Reg:T</w:t>
+        <w:t>Reg:A</w:t>
       </w:r>
       <w:proofErr w:type="gramEnd"/>
       <w:r>
         <w:rPr>
           <w:rFonts w:ascii="Consolas" w:hAnsi="Consolas"/>
         </w:rPr>
-        <w:t>472K_GTLYA_DIYTI</w:t>
-      </w:r>
-      <w:r>
-        <w:rPr>
-          <w:rFonts w:ascii="Consolas" w:hAnsi="Consolas"/>
-        </w:rPr>
-        <w:t>(not in sequence)</w:t>
-      </w:r>
-      <w:r>
-        <w:rPr>
-          <w:rFonts w:ascii="Consolas" w:hAnsi="Consolas"/>
-        </w:rPr>
-        <w:t>|</w:t>
+        <w:t>234G_YVNPE_PNGNP|</w:t>
       </w:r>
       <w:r>
         <w:rPr>
@@ -1012,31 +955,195 @@
         <w:rPr>
           <w:rFonts w:ascii="Consolas" w:hAnsi="Consolas"/>
         </w:rPr>
-        <w:t>Reg:I420N_YILIT_LAIIF</w:t>
-      </w:r>
-      <w:r>
-        <w:rPr>
-          <w:rFonts w:ascii="Consolas" w:hAnsi="Consolas"/>
-        </w:rPr>
-        <w:t>(not in sequence)</w:t>
-      </w:r>
-      <w:r>
-        <w:rPr>
-          <w:rFonts w:ascii="Consolas" w:hAnsi="Consolas"/>
-        </w:rPr>
-        <w:t>|Reg:V351E_SMINL_IVYDA</w:t>
-      </w:r>
-      <w:r>
-        <w:rPr>
-          <w:rFonts w:ascii="Consolas" w:hAnsi="Consolas"/>
-        </w:rPr>
-        <w:t>(not in sequence)</w:t>
-      </w:r>
-      <w:r>
-        <w:rPr>
-          <w:rFonts w:ascii="Consolas" w:hAnsi="Consolas"/>
-        </w:rPr>
-        <w:t xml:space="preserve"> -&gt; not correct sequence, use </w:t>
+        <w:t>Reg:A431V_YLGPL_PKQTL</w:t>
+      </w:r>
+      <w:r>
+        <w:rPr>
+          <w:rFonts w:ascii="Consolas" w:hAnsi="Consolas"/>
+        </w:rPr>
+        <w:t xml:space="preserve"> (mt instead of </w:t>
+      </w:r>
+      <w:proofErr w:type="spellStart"/>
+      <w:r>
+        <w:rPr>
+          <w:rFonts w:ascii="Consolas" w:hAnsi="Consolas"/>
+        </w:rPr>
+        <w:t>wt</w:t>
+      </w:r>
+      <w:proofErr w:type="spellEnd"/>
+      <w:r>
+        <w:rPr>
+          <w:rFonts w:ascii="Consolas" w:hAnsi="Consolas"/>
+        </w:rPr>
+        <w:t>)</w:t>
+      </w:r>
+      <w:r>
+        <w:rPr>
+          <w:rFonts w:ascii="Consolas" w:hAnsi="Consolas"/>
+        </w:rPr>
+        <w:t>|Mult:Reg:V431A_YLGPL_PKQTL</w:t>
+      </w:r>
+      <w:r>
+        <w:rPr>
+          <w:rFonts w:ascii="Consolas" w:hAnsi="Consolas"/>
+        </w:rPr>
+        <w:t xml:space="preserve"> (wait a sec?)</w:t>
+      </w:r>
+      <w:r>
+        <w:rPr>
+          <w:rFonts w:ascii="Consolas" w:hAnsi="Consolas"/>
+        </w:rPr>
+        <w:t>;Reg:G490S_GSDKR_GANGG</w:t>
+      </w:r>
+      <w:r>
+        <w:rPr>
+          <w:rFonts w:ascii="Consolas" w:hAnsi="Consolas"/>
+        </w:rPr>
+        <w:t xml:space="preserve">  -&gt; (</w:t>
+      </w:r>
+      <w:r>
+        <w:rPr>
+          <w:rFonts w:ascii="Consolas" w:hAnsi="Consolas"/>
+        </w:rPr>
+        <w:t xml:space="preserve">conserved domain shows that </w:t>
+      </w:r>
+      <w:r>
+        <w:rPr>
+          <w:rFonts w:ascii="Consolas" w:hAnsi="Consolas"/>
+        </w:rPr>
+        <w:t xml:space="preserve">G and V are wild type </w:t>
+      </w:r>
+      <w:r>
+        <w:rPr>
+          <w:rFonts w:ascii="Consolas" w:hAnsi="Consolas"/>
+        </w:rPr>
+        <w:t>in other organisms</w:t>
+      </w:r>
+      <w:r>
+        <w:rPr>
+          <w:rFonts w:ascii="Consolas" w:hAnsi="Consolas"/>
+        </w:rPr>
+        <w:t>)</w:t>
+      </w:r>
+    </w:p>
+    <w:p>
+      <w:pPr>
+        <w:rPr>
+          <w:rFonts w:ascii="Consolas" w:hAnsi="Consolas"/>
+        </w:rPr>
+      </w:pPr>
+      <w:r>
+        <w:rPr>
+          <w:rFonts w:ascii="Consolas" w:hAnsi="Consolas"/>
+        </w:rPr>
+        <w:t>ARO:3003790</w:t>
+      </w:r>
+      <w:r>
+        <w:rPr>
+          <w:rFonts w:ascii="Consolas" w:hAnsi="Consolas"/>
+        </w:rPr>
+        <w:t xml:space="preserve"> - </w:t>
+      </w:r>
+      <w:r>
+        <w:rPr>
+          <w:rFonts w:ascii="Consolas" w:hAnsi="Consolas"/>
+        </w:rPr>
+        <w:t>MEG_3591</w:t>
+      </w:r>
+      <w:r>
+        <w:rPr>
+          <w:rFonts w:ascii="Consolas" w:hAnsi="Consolas"/>
+        </w:rPr>
+        <w:t xml:space="preserve"> - </w:t>
+      </w:r>
+      <w:proofErr w:type="gramStart"/>
+      <w:r>
+        <w:rPr>
+          <w:rFonts w:ascii="Consolas" w:hAnsi="Consolas"/>
+        </w:rPr>
+        <w:t>Reg:L</w:t>
+      </w:r>
+      <w:proofErr w:type="gramEnd"/>
+      <w:r>
+        <w:rPr>
+          <w:rFonts w:ascii="Consolas" w:hAnsi="Consolas"/>
+        </w:rPr>
+        <w:t>39F_IFGIF_IYLAM</w:t>
+      </w:r>
+      <w:r>
+        <w:rPr>
+          <w:rFonts w:ascii="Consolas" w:hAnsi="Consolas"/>
+        </w:rPr>
+        <w:t xml:space="preserve"> </w:t>
+      </w:r>
+      <w:r>
+        <w:rPr>
+          <w:rFonts w:ascii="Consolas" w:hAnsi="Consolas"/>
+        </w:rPr>
+        <w:t>(not in sequence</w:t>
+      </w:r>
+      <w:r>
+        <w:rPr>
+          <w:rFonts w:ascii="Consolas" w:hAnsi="Consolas"/>
+        </w:rPr>
+        <w:t xml:space="preserve"> -&gt; MSA shows similar context</w:t>
+      </w:r>
+      <w:r>
+        <w:rPr>
+          <w:rFonts w:ascii="Consolas" w:hAnsi="Consolas"/>
+        </w:rPr>
+        <w:t>)</w:t>
+      </w:r>
+    </w:p>
+    <w:p>
+      <w:pPr>
+        <w:rPr>
+          <w:rFonts w:ascii="Consolas" w:hAnsi="Consolas"/>
+        </w:rPr>
+      </w:pPr>
+      <w:r>
+        <w:rPr>
+          <w:rFonts w:ascii="Consolas" w:hAnsi="Consolas"/>
+        </w:rPr>
+        <w:t>ARO:3003028</w:t>
+      </w:r>
+      <w:r>
+        <w:rPr>
+          <w:rFonts w:ascii="Consolas" w:hAnsi="Consolas"/>
+        </w:rPr>
+        <w:t xml:space="preserve"> - MEG_3594 - </w:t>
+      </w:r>
+      <w:proofErr w:type="gramStart"/>
+      <w:r>
+        <w:rPr>
+          <w:rFonts w:ascii="Consolas" w:hAnsi="Consolas"/>
+        </w:rPr>
+        <w:t>Reg:Q</w:t>
+      </w:r>
+      <w:proofErr w:type="gramEnd"/>
+      <w:r>
+        <w:rPr>
+          <w:rFonts w:ascii="Consolas" w:hAnsi="Consolas"/>
+        </w:rPr>
+        <w:t>52P_VTVVN_ALPAI</w:t>
+      </w:r>
+      <w:r>
+        <w:rPr>
+          <w:rFonts w:ascii="Consolas" w:hAnsi="Consolas"/>
+        </w:rPr>
+        <w:t xml:space="preserve"> (not</w:t>
+      </w:r>
+      <w:r>
+        <w:rPr>
+          <w:rFonts w:ascii="Consolas" w:hAnsi="Consolas"/>
+        </w:rPr>
+        <w:t xml:space="preserve"> same organism</w:t>
+      </w:r>
+      <w:r>
+        <w:rPr>
+          <w:rFonts w:ascii="Consolas" w:hAnsi="Consolas"/>
+        </w:rPr>
+        <w:t xml:space="preserve">, use </w:t>
       </w:r>
       <w:hyperlink r:id="rId9" w:history="1">
         <w:r>
@@ -1044,14 +1151,42 @@
             <w:rStyle w:val="Hyperlink"/>
             <w:rFonts w:ascii="Consolas" w:hAnsi="Consolas"/>
           </w:rPr>
-          <w:t>https://www.ncbi.nlm.nih.gov/protein/YP_499886.1</w:t>
+          <w:t>https://www.ncbi.nlm.nih.gov/</w:t>
+        </w:r>
+        <w:r>
+          <w:rPr>
+            <w:rStyle w:val="Hyperlink"/>
+            <w:rFonts w:ascii="Consolas" w:hAnsi="Consolas"/>
+          </w:rPr>
+          <w:t>p</w:t>
+        </w:r>
+        <w:r>
+          <w:rPr>
+            <w:rStyle w:val="Hyperlink"/>
+            <w:rFonts w:ascii="Consolas" w:hAnsi="Consolas"/>
+          </w:rPr>
+          <w:t>rotein/16</w:t>
+        </w:r>
+        <w:r>
+          <w:rPr>
+            <w:rStyle w:val="Hyperlink"/>
+            <w:rFonts w:ascii="Consolas" w:hAnsi="Consolas"/>
+          </w:rPr>
+          <w:t>0</w:t>
+        </w:r>
+        <w:r>
+          <w:rPr>
+            <w:rStyle w:val="Hyperlink"/>
+            <w:rFonts w:ascii="Consolas" w:hAnsi="Consolas"/>
+          </w:rPr>
+          <w:t>77337</w:t>
         </w:r>
       </w:hyperlink>
       <w:r>
         <w:rPr>
           <w:rFonts w:ascii="Consolas" w:hAnsi="Consolas"/>
         </w:rPr>
-        <w:t xml:space="preserve"> </w:t>
+        <w:t>)</w:t>
       </w:r>
     </w:p>
     <w:p>
@@ -1064,92 +1199,101 @@
         <w:rPr>
           <w:rFonts w:ascii="Consolas" w:hAnsi="Consolas"/>
         </w:rPr>
-        <w:t>ARO:3003776</w:t>
-      </w:r>
-      <w:r>
-        <w:rPr>
-          <w:rFonts w:ascii="Consolas" w:hAnsi="Consolas"/>
-        </w:rPr>
-        <w:t xml:space="preserve"> - MEG_4094 - </w:t>
+        <w:t>ARO:3003319</w:t>
+      </w:r>
+      <w:r>
+        <w:rPr>
+          <w:rFonts w:ascii="Consolas" w:hAnsi="Consolas"/>
+        </w:rPr>
+        <w:t xml:space="preserve"> - </w:t>
+      </w:r>
+      <w:r>
+        <w:rPr>
+          <w:rFonts w:ascii="Consolas" w:hAnsi="Consolas"/>
+        </w:rPr>
+        <w:t>MEG_4057</w:t>
+      </w:r>
+      <w:r>
+        <w:rPr>
+          <w:rFonts w:ascii="Consolas" w:hAnsi="Consolas"/>
+        </w:rPr>
+        <w:t xml:space="preserve"> - </w:t>
       </w:r>
       <w:proofErr w:type="gramStart"/>
       <w:r>
         <w:rPr>
           <w:rFonts w:ascii="Consolas" w:hAnsi="Consolas"/>
         </w:rPr>
-        <w:t>Reg:E</w:t>
+        <w:t>Reg:I</w:t>
       </w:r>
       <w:proofErr w:type="gramEnd"/>
       <w:r>
         <w:rPr>
           <w:rFonts w:ascii="Consolas" w:hAnsi="Consolas"/>
         </w:rPr>
-        <w:t xml:space="preserve">291D_VRAEG_LQPVD </w:t>
-      </w:r>
-      <w:r>
-        <w:rPr>
-          <w:rFonts w:ascii="Consolas" w:hAnsi="Consolas"/>
-        </w:rPr>
-        <w:t xml:space="preserve">(mt instead of </w:t>
-      </w:r>
-      <w:proofErr w:type="spellStart"/>
-      <w:r>
-        <w:rPr>
-          <w:rFonts w:ascii="Consolas" w:hAnsi="Consolas"/>
-        </w:rPr>
-        <w:t>wt</w:t>
-      </w:r>
-      <w:proofErr w:type="spellEnd"/>
-      <w:r>
-        <w:rPr>
-          <w:rFonts w:ascii="Consolas" w:hAnsi="Consolas"/>
-        </w:rPr>
-        <w:t xml:space="preserve"> </w:t>
-      </w:r>
-      <w:r>
-        <w:rPr>
-          <w:rFonts w:ascii="Consolas" w:hAnsi="Consolas"/>
-        </w:rPr>
-        <w:t>– sequence is MRSA</w:t>
-      </w:r>
-      <w:r>
-        <w:rPr>
-          <w:rFonts w:ascii="Consolas" w:hAnsi="Consolas"/>
-        </w:rPr>
-        <w:t>)</w:t>
-      </w:r>
-      <w:r>
-        <w:rPr>
-          <w:rFonts w:ascii="Consolas" w:hAnsi="Consolas"/>
-        </w:rPr>
-        <w:t xml:space="preserve">|Reg:D278E_MGVEL_YQEDG </w:t>
-      </w:r>
-      <w:r>
-        <w:rPr>
-          <w:rFonts w:ascii="Consolas" w:hAnsi="Consolas"/>
-        </w:rPr>
-        <w:t xml:space="preserve">(mt instead of </w:t>
-      </w:r>
-      <w:proofErr w:type="spellStart"/>
-      <w:r>
-        <w:rPr>
-          <w:rFonts w:ascii="Consolas" w:hAnsi="Consolas"/>
-        </w:rPr>
-        <w:t>wt</w:t>
-      </w:r>
-      <w:proofErr w:type="spellEnd"/>
-      <w:r>
-        <w:rPr>
-          <w:rFonts w:ascii="Consolas" w:hAnsi="Consolas"/>
-        </w:rPr>
-        <w:t xml:space="preserve"> </w:t>
-      </w:r>
-      <w:r>
-        <w:rPr>
-          <w:rFonts w:ascii="Consolas" w:hAnsi="Consolas"/>
-        </w:rPr>
-        <w:t>– sequence is MRSA</w:t>
-      </w:r>
+        <w:t>418N_FFTYA_YILIT</w:t>
+      </w:r>
+      <w:r>
+        <w:rPr>
+          <w:rFonts w:ascii="Consolas" w:hAnsi="Consolas"/>
+        </w:rPr>
+        <w:t xml:space="preserve"> (matches CARD sequence, but not correct sequence) </w:t>
+      </w:r>
+      <w:r>
+        <w:rPr>
+          <w:rFonts w:ascii="Consolas" w:hAnsi="Consolas"/>
+        </w:rPr>
+        <w:t>(</w:t>
+      </w:r>
+      <w:r>
+        <w:rPr>
+          <w:rFonts w:ascii="Consolas" w:hAnsi="Consolas"/>
+        </w:rPr>
+        <w:t xml:space="preserve">many unmatched -&gt; </w:t>
+      </w:r>
+      <w:r>
+        <w:rPr>
+          <w:rFonts w:ascii="Consolas" w:hAnsi="Consolas"/>
+        </w:rPr>
+        <w:t xml:space="preserve">not correct sequence, use </w:t>
+      </w:r>
+      <w:hyperlink r:id="rId10" w:history="1">
+        <w:r>
+          <w:rPr>
+            <w:rStyle w:val="Hyperlink"/>
+            <w:rFonts w:ascii="Consolas" w:hAnsi="Consolas"/>
+          </w:rPr>
+          <w:t>https:/</w:t>
+        </w:r>
+        <w:r>
+          <w:rPr>
+            <w:rStyle w:val="Hyperlink"/>
+            <w:rFonts w:ascii="Consolas" w:hAnsi="Consolas"/>
+          </w:rPr>
+          <w:t>/</w:t>
+        </w:r>
+        <w:r>
+          <w:rPr>
+            <w:rStyle w:val="Hyperlink"/>
+            <w:rFonts w:ascii="Consolas" w:hAnsi="Consolas"/>
+          </w:rPr>
+          <w:t>www.ncbi</w:t>
+        </w:r>
+        <w:r>
+          <w:rPr>
+            <w:rStyle w:val="Hyperlink"/>
+            <w:rFonts w:ascii="Consolas" w:hAnsi="Consolas"/>
+          </w:rPr>
+          <w:t>.</w:t>
+        </w:r>
+        <w:r>
+          <w:rPr>
+            <w:rStyle w:val="Hyperlink"/>
+            <w:rFonts w:ascii="Consolas" w:hAnsi="Consolas"/>
+          </w:rPr>
+          <w:t>nlm.nih.gov/protein/YP_499886.1</w:t>
+        </w:r>
+      </w:hyperlink>
       <w:r>
         <w:rPr>
           <w:rFonts w:ascii="Consolas" w:hAnsi="Consolas"/>
@@ -1167,6 +1311,98 @@
         <w:rPr>
           <w:rFonts w:ascii="Consolas" w:hAnsi="Consolas"/>
         </w:rPr>
+        <w:t>ARO:3003776</w:t>
+      </w:r>
+      <w:r>
+        <w:rPr>
+          <w:rFonts w:ascii="Consolas" w:hAnsi="Consolas"/>
+        </w:rPr>
+        <w:t xml:space="preserve"> - MEG_4094 - </w:t>
+      </w:r>
+      <w:proofErr w:type="gramStart"/>
+      <w:r>
+        <w:rPr>
+          <w:rFonts w:ascii="Consolas" w:hAnsi="Consolas"/>
+        </w:rPr>
+        <w:t>Reg:E</w:t>
+      </w:r>
+      <w:proofErr w:type="gramEnd"/>
+      <w:r>
+        <w:rPr>
+          <w:rFonts w:ascii="Consolas" w:hAnsi="Consolas"/>
+        </w:rPr>
+        <w:t xml:space="preserve">291D_VRAEG_LQPVD </w:t>
+      </w:r>
+      <w:r>
+        <w:rPr>
+          <w:rFonts w:ascii="Consolas" w:hAnsi="Consolas"/>
+        </w:rPr>
+        <w:t xml:space="preserve">(mt instead of </w:t>
+      </w:r>
+      <w:proofErr w:type="spellStart"/>
+      <w:r>
+        <w:rPr>
+          <w:rFonts w:ascii="Consolas" w:hAnsi="Consolas"/>
+        </w:rPr>
+        <w:t>wt</w:t>
+      </w:r>
+      <w:proofErr w:type="spellEnd"/>
+      <w:r>
+        <w:rPr>
+          <w:rFonts w:ascii="Consolas" w:hAnsi="Consolas"/>
+        </w:rPr>
+        <w:t xml:space="preserve"> – sequence is MRSA</w:t>
+      </w:r>
+      <w:r>
+        <w:rPr>
+          <w:rFonts w:ascii="Consolas" w:hAnsi="Consolas"/>
+        </w:rPr>
+        <w:t>)</w:t>
+      </w:r>
+      <w:r>
+        <w:rPr>
+          <w:rFonts w:ascii="Consolas" w:hAnsi="Consolas"/>
+        </w:rPr>
+        <w:t xml:space="preserve">|Reg:D278E_MGVEL_YQEDG </w:t>
+      </w:r>
+      <w:r>
+        <w:rPr>
+          <w:rFonts w:ascii="Consolas" w:hAnsi="Consolas"/>
+        </w:rPr>
+        <w:t xml:space="preserve">(mt instead of </w:t>
+      </w:r>
+      <w:proofErr w:type="spellStart"/>
+      <w:r>
+        <w:rPr>
+          <w:rFonts w:ascii="Consolas" w:hAnsi="Consolas"/>
+        </w:rPr>
+        <w:t>wt</w:t>
+      </w:r>
+      <w:proofErr w:type="spellEnd"/>
+      <w:r>
+        <w:rPr>
+          <w:rFonts w:ascii="Consolas" w:hAnsi="Consolas"/>
+        </w:rPr>
+        <w:t xml:space="preserve"> – sequence is MRSA</w:t>
+      </w:r>
+      <w:r>
+        <w:rPr>
+          <w:rFonts w:ascii="Consolas" w:hAnsi="Consolas"/>
+        </w:rPr>
+        <w:t>)</w:t>
+      </w:r>
+    </w:p>
+    <w:p>
+      <w:pPr>
+        <w:rPr>
+          <w:rFonts w:ascii="Consolas" w:hAnsi="Consolas"/>
+        </w:rPr>
+      </w:pPr>
+      <w:r>
+        <w:rPr>
+          <w:rFonts w:ascii="Consolas" w:hAnsi="Consolas"/>
+        </w:rPr>
+        <w:lastRenderedPageBreak/>
         <w:t>ARO:3003784</w:t>
       </w:r>
       <w:r>
@@ -1259,7 +1495,7 @@
         </w:rPr>
         <w:t xml:space="preserve"> </w:t>
       </w:r>
-      <w:hyperlink r:id="rId10" w:history="1">
+      <w:hyperlink r:id="rId11" w:history="1">
         <w:r>
           <w:rPr>
             <w:rStyle w:val="Hyperlink"/>
@@ -1285,7 +1521,6 @@
         <w:rPr>
           <w:rFonts w:ascii="Consolas" w:hAnsi="Consolas"/>
         </w:rPr>
-        <w:lastRenderedPageBreak/>
         <w:t>ARO:3003778</w:t>
       </w:r>
       <w:r>
@@ -1344,7 +1579,7 @@
         </w:rPr>
         <w:t xml:space="preserve">; also found G in this sequence of M. smegmatis - </w:t>
       </w:r>
-      <w:hyperlink r:id="rId11" w:history="1">
+      <w:hyperlink r:id="rId12" w:history="1">
         <w:r>
           <w:rPr>
             <w:rStyle w:val="Hyperlink"/>
@@ -1570,7 +1805,7 @@
         </w:rPr>
         <w:t xml:space="preserve">; also found R in this sequence of S. pneumoniae - </w:t>
       </w:r>
-      <w:hyperlink r:id="rId12" w:history="1">
+      <w:hyperlink r:id="rId13" w:history="1">
         <w:r>
           <w:rPr>
             <w:rStyle w:val="Hyperlink"/>
@@ -1627,57 +1862,6 @@
           <w:rFonts w:ascii="Consolas" w:hAnsi="Consolas"/>
         </w:rPr>
         <w:t>(D, not A</w:t>
-      </w:r>
-      <w:r>
-        <w:rPr>
-          <w:rFonts w:ascii="Consolas" w:hAnsi="Consolas"/>
-        </w:rPr>
-        <w:t xml:space="preserve">, </w:t>
-      </w:r>
-      <w:r>
-        <w:rPr>
-          <w:rFonts w:ascii="Consolas" w:hAnsi="Consolas"/>
-        </w:rPr>
-        <w:t xml:space="preserve">mistake in CARD - </w:t>
-      </w:r>
-      <w:hyperlink r:id="rId13" w:history="1">
-        <w:r>
-          <w:rPr>
-            <w:rStyle w:val="Hyperlink"/>
-            <w:rFonts w:ascii="Consolas" w:hAnsi="Consolas"/>
-          </w:rPr>
-          <w:t>https://pubmed.ncbi.nlm.nih.gov/11641519/</w:t>
-        </w:r>
-      </w:hyperlink>
-      <w:r>
-        <w:rPr>
-          <w:rFonts w:ascii="Consolas" w:hAnsi="Consolas"/>
-        </w:rPr>
-        <w:t>)</w:t>
-      </w:r>
-      <w:r>
-        <w:rPr>
-          <w:rFonts w:ascii="Consolas" w:hAnsi="Consolas"/>
-        </w:rPr>
-        <w:t>|</w:t>
-      </w:r>
-      <w:r>
-        <w:rPr>
-          <w:rFonts w:ascii="Consolas" w:hAnsi="Consolas"/>
-        </w:rPr>
-        <w:t xml:space="preserve"> </w:t>
-      </w:r>
-      <w:r>
-        <w:rPr>
-          <w:rFonts w:ascii="Consolas" w:hAnsi="Consolas"/>
-        </w:rPr>
-        <w:t>Reg:Y68D_DYSSS_PPHCV</w:t>
-      </w:r>
-      <w:r>
-        <w:rPr>
-          <w:rFonts w:ascii="Consolas" w:hAnsi="Consolas"/>
-        </w:rPr>
-        <w:t>(W, not Y</w:t>
       </w:r>
       <w:r>
         <w:rPr>
@@ -1710,49 +1894,25 @@
         <w:rPr>
           <w:rFonts w:ascii="Consolas" w:hAnsi="Consolas"/>
         </w:rPr>
-        <w:t>)</w:t>
-      </w:r>
-      <w:r>
-        <w:rPr>
-          <w:rFonts w:ascii="Consolas" w:hAnsi="Consolas"/>
-        </w:rPr>
-        <w:t>|Reg:H59D_PGDHF_GTPDY</w:t>
-      </w:r>
-      <w:r>
-        <w:rPr>
-          <w:rFonts w:ascii="Consolas" w:hAnsi="Consolas"/>
-        </w:rPr>
-        <w:t>(</w:t>
-      </w:r>
-      <w:r>
-        <w:rPr>
-          <w:rFonts w:ascii="Consolas" w:hAnsi="Consolas"/>
-        </w:rPr>
-        <w:t>not an H, but an S</w:t>
-      </w:r>
-      <w:r>
-        <w:rPr>
-          <w:rFonts w:ascii="Consolas" w:hAnsi="Consolas"/>
-        </w:rPr>
-        <w:t xml:space="preserve"> -&gt; H59D mutation is found in specific strain</w:t>
-      </w:r>
-      <w:r>
-        <w:rPr>
-          <w:rFonts w:ascii="Consolas" w:hAnsi="Consolas"/>
-        </w:rPr>
-        <w:t>)</w:t>
-      </w:r>
-      <w:r>
-        <w:rPr>
-          <w:rFonts w:ascii="Consolas" w:hAnsi="Consolas"/>
-        </w:rPr>
-        <w:t>|Reg:A140S_TDHCV_QTAED</w:t>
-      </w:r>
-      <w:r>
-        <w:rPr>
-          <w:rFonts w:ascii="Consolas" w:hAnsi="Consolas"/>
-        </w:rPr>
-        <w:t>(R, not A</w:t>
+        <w:t>|</w:t>
+      </w:r>
+      <w:r>
+        <w:rPr>
+          <w:rFonts w:ascii="Consolas" w:hAnsi="Consolas"/>
+        </w:rPr>
+        <w:t xml:space="preserve"> </w:t>
+      </w:r>
+      <w:r>
+        <w:rPr>
+          <w:rFonts w:ascii="Consolas" w:hAnsi="Consolas"/>
+        </w:rPr>
+        <w:t>Reg:Y68D_DYSSS_PPHCV</w:t>
+      </w:r>
+      <w:r>
+        <w:rPr>
+          <w:rFonts w:ascii="Consolas" w:hAnsi="Consolas"/>
+        </w:rPr>
+        <w:t>(W, not Y</w:t>
       </w:r>
       <w:r>
         <w:rPr>
@@ -1772,14 +1932,74 @@
             <w:rStyle w:val="Hyperlink"/>
             <w:rFonts w:ascii="Consolas" w:hAnsi="Consolas"/>
           </w:rPr>
-          <w:t>https://pubmed.ncbi.nlm.nih.gov/10681313/)|Reg:L72P_SWPPH_VSGTP(L172P</w:t>
+          <w:t>https://pubmed.ncbi.nlm.nih.gov/11641519/</w:t>
         </w:r>
       </w:hyperlink>
       <w:r>
         <w:rPr>
           <w:rFonts w:ascii="Consolas" w:hAnsi="Consolas"/>
         </w:rPr>
-        <w:t xml:space="preserve">, mistake in CARD - </w:t>
+        <w:t>)</w:t>
+      </w:r>
+      <w:r>
+        <w:rPr>
+          <w:rFonts w:ascii="Consolas" w:hAnsi="Consolas"/>
+        </w:rPr>
+        <w:t>)</w:t>
+      </w:r>
+      <w:r>
+        <w:rPr>
+          <w:rFonts w:ascii="Consolas" w:hAnsi="Consolas"/>
+        </w:rPr>
+        <w:t>|Reg:H59D_PGDHF_GTPDY</w:t>
+      </w:r>
+      <w:r>
+        <w:rPr>
+          <w:rFonts w:ascii="Consolas" w:hAnsi="Consolas"/>
+        </w:rPr>
+        <w:t>(</w:t>
+      </w:r>
+      <w:r>
+        <w:rPr>
+          <w:rFonts w:ascii="Consolas" w:hAnsi="Consolas"/>
+        </w:rPr>
+        <w:t>not an H, but an S</w:t>
+      </w:r>
+      <w:r>
+        <w:rPr>
+          <w:rFonts w:ascii="Consolas" w:hAnsi="Consolas"/>
+        </w:rPr>
+        <w:t xml:space="preserve"> -&gt; H59D mutation is found in specific strain</w:t>
+      </w:r>
+      <w:r>
+        <w:rPr>
+          <w:rFonts w:ascii="Consolas" w:hAnsi="Consolas"/>
+        </w:rPr>
+        <w:t>)</w:t>
+      </w:r>
+      <w:r>
+        <w:rPr>
+          <w:rFonts w:ascii="Consolas" w:hAnsi="Consolas"/>
+        </w:rPr>
+        <w:t>|Reg:A140S_TDHCV_QTAED</w:t>
+      </w:r>
+      <w:r>
+        <w:rPr>
+          <w:rFonts w:ascii="Consolas" w:hAnsi="Consolas"/>
+        </w:rPr>
+        <w:t>(R, not A</w:t>
+      </w:r>
+      <w:r>
+        <w:rPr>
+          <w:rFonts w:ascii="Consolas" w:hAnsi="Consolas"/>
+        </w:rPr>
+        <w:t xml:space="preserve">, </w:t>
+      </w:r>
+      <w:r>
+        <w:rPr>
+          <w:rFonts w:ascii="Consolas" w:hAnsi="Consolas"/>
+        </w:rPr>
+        <w:t xml:space="preserve">mistake in CARD - </w:t>
       </w:r>
       <w:hyperlink r:id="rId16" w:history="1">
         <w:r>
@@ -1787,50 +2007,20 @@
             <w:rStyle w:val="Hyperlink"/>
             <w:rFonts w:ascii="Consolas" w:hAnsi="Consolas"/>
           </w:rPr>
-          <w:t>https://pubmed.ncbi.nlm.nih.gov/31910878/</w:t>
+          <w:t>https://pubmed.ncbi.nlm.nih.gov/10681313/</w:t>
         </w:r>
       </w:hyperlink>
       <w:r>
         <w:rPr>
           <w:rFonts w:ascii="Consolas" w:hAnsi="Consolas"/>
         </w:rPr>
-        <w:t>)</w:t>
-      </w:r>
-      <w:r>
-        <w:rPr>
-          <w:rFonts w:ascii="Consolas" w:hAnsi="Consolas"/>
-        </w:rPr>
-        <w:t>|</w:t>
-      </w:r>
-      <w:r>
-        <w:rPr>
-          <w:rFonts w:ascii="Consolas" w:hAnsi="Consolas"/>
-        </w:rPr>
-        <w:t xml:space="preserve"> </w:t>
-      </w:r>
-      <w:r>
-        <w:rPr>
-          <w:rFonts w:ascii="Consolas" w:hAnsi="Consolas"/>
-        </w:rPr>
-        <w:t>Reg:R157W_ATRVL_DLTAG</w:t>
-      </w:r>
-      <w:r>
-        <w:rPr>
-          <w:rFonts w:ascii="Consolas" w:hAnsi="Consolas"/>
-        </w:rPr>
-        <w:t>(V, not R</w:t>
-      </w:r>
-      <w:r>
-        <w:rPr>
-          <w:rFonts w:ascii="Consolas" w:hAnsi="Consolas"/>
-        </w:rPr>
-        <w:t xml:space="preserve">, </w:t>
-      </w:r>
-      <w:r>
-        <w:rPr>
-          <w:rFonts w:ascii="Consolas" w:hAnsi="Consolas"/>
-        </w:rPr>
-        <w:t xml:space="preserve">mistake in CARD - </w:t>
+        <w:t>)|Reg:L72P_SWPPH_VSGTP(L172P</w:t>
+      </w:r>
+      <w:r>
+        <w:rPr>
+          <w:rFonts w:ascii="Consolas" w:hAnsi="Consolas"/>
+        </w:rPr>
+        <w:t xml:space="preserve">, mistake in CARD - </w:t>
       </w:r>
       <w:hyperlink r:id="rId17" w:history="1">
         <w:r>
@@ -1859,160 +2049,29 @@
         </w:rPr>
         <w:t xml:space="preserve"> </w:t>
       </w:r>
-    </w:p>
-    <w:p>
-      <w:pPr>
-        <w:rPr>
-          <w:rFonts w:ascii="Consolas" w:hAnsi="Consolas"/>
-        </w:rPr>
-      </w:pPr>
-      <w:r>
-        <w:rPr>
-          <w:rFonts w:ascii="Consolas" w:hAnsi="Consolas"/>
-        </w:rPr>
-        <w:t>ARO:3003283</w:t>
-      </w:r>
-      <w:r>
-        <w:rPr>
-          <w:rFonts w:ascii="Consolas" w:hAnsi="Consolas"/>
-        </w:rPr>
-        <w:t xml:space="preserve"> - </w:t>
-      </w:r>
-      <w:r>
-        <w:rPr>
-          <w:rFonts w:ascii="Consolas" w:hAnsi="Consolas"/>
-        </w:rPr>
-        <w:t>MEG_6090</w:t>
-      </w:r>
-      <w:r>
-        <w:rPr>
-          <w:rFonts w:ascii="Consolas" w:hAnsi="Consolas"/>
-        </w:rPr>
-        <w:t xml:space="preserve"> – </w:t>
-      </w:r>
-      <w:r>
-        <w:rPr>
-          <w:rFonts w:ascii="Consolas" w:hAnsi="Consolas"/>
-        </w:rPr>
-        <w:t>(no match)</w:t>
-      </w:r>
-    </w:p>
-    <w:p>
-      <w:pPr>
-        <w:rPr>
-          <w:rFonts w:ascii="Consolas" w:hAnsi="Consolas"/>
-        </w:rPr>
-      </w:pPr>
-      <w:r>
-        <w:rPr>
-          <w:rFonts w:ascii="Consolas" w:hAnsi="Consolas"/>
-        </w:rPr>
-        <w:t>ARO:3004153</w:t>
-      </w:r>
-      <w:r>
-        <w:rPr>
-          <w:rFonts w:ascii="Consolas" w:hAnsi="Consolas"/>
-        </w:rPr>
-        <w:t xml:space="preserve"> - </w:t>
-      </w:r>
-      <w:r>
-        <w:rPr>
-          <w:rFonts w:ascii="Consolas" w:hAnsi="Consolas"/>
-        </w:rPr>
-        <w:t>MEG_7250</w:t>
-      </w:r>
-      <w:r>
-        <w:rPr>
-          <w:rFonts w:ascii="Consolas" w:hAnsi="Consolas"/>
-        </w:rPr>
-        <w:t xml:space="preserve"> - </w:t>
-      </w:r>
-      <w:proofErr w:type="gramStart"/>
-      <w:r>
-        <w:rPr>
-          <w:rFonts w:ascii="Consolas" w:hAnsi="Consolas"/>
-        </w:rPr>
-        <w:t>Reg:I</w:t>
-      </w:r>
-      <w:proofErr w:type="gramEnd"/>
-      <w:r>
-        <w:rPr>
-          <w:rFonts w:ascii="Consolas" w:hAnsi="Consolas"/>
-        </w:rPr>
-        <w:t>211V_CHIYD_HVEQV</w:t>
-      </w:r>
-      <w:r>
-        <w:rPr>
-          <w:rFonts w:ascii="Consolas" w:hAnsi="Consolas"/>
-        </w:rPr>
-        <w:t xml:space="preserve"> (</w:t>
-      </w:r>
-      <w:r>
-        <w:rPr>
-          <w:rFonts w:ascii="Consolas" w:hAnsi="Consolas"/>
-        </w:rPr>
-        <w:t>not an I, but an N</w:t>
-      </w:r>
-      <w:r>
-        <w:rPr>
-          <w:rFonts w:ascii="Consolas" w:hAnsi="Consolas"/>
-        </w:rPr>
-        <w:t>)</w:t>
-      </w:r>
-    </w:p>
-    <w:p>
-      <w:pPr>
-        <w:rPr>
-          <w:rFonts w:ascii="Consolas" w:hAnsi="Consolas"/>
-        </w:rPr>
-      </w:pPr>
-      <w:r>
-        <w:rPr>
-          <w:rFonts w:ascii="Consolas" w:hAnsi="Consolas"/>
-        </w:rPr>
-        <w:t>ARO:3003369</w:t>
-      </w:r>
-      <w:r>
-        <w:rPr>
-          <w:rFonts w:ascii="Consolas" w:hAnsi="Consolas"/>
-        </w:rPr>
-        <w:t xml:space="preserve"> - </w:t>
-      </w:r>
-      <w:r>
-        <w:rPr>
-          <w:rFonts w:ascii="Consolas" w:hAnsi="Consolas"/>
-        </w:rPr>
-        <w:t>MEG_7301</w:t>
-      </w:r>
-      <w:r>
-        <w:rPr>
-          <w:rFonts w:ascii="Consolas" w:hAnsi="Consolas"/>
-        </w:rPr>
-        <w:t xml:space="preserve"> </w:t>
-      </w:r>
-      <w:r>
-        <w:rPr>
-          <w:rFonts w:ascii="Consolas" w:hAnsi="Consolas"/>
-        </w:rPr>
-        <w:t>–</w:t>
-      </w:r>
-      <w:r>
-        <w:rPr>
-          <w:rFonts w:ascii="Consolas" w:hAnsi="Consolas"/>
-        </w:rPr>
-        <w:t xml:space="preserve"> </w:t>
-      </w:r>
-      <w:r>
-        <w:rPr>
-          <w:rFonts w:ascii="Consolas" w:hAnsi="Consolas"/>
-        </w:rPr>
-        <w:t>(no match</w:t>
-      </w:r>
-      <w:r>
-        <w:rPr>
-          <w:rFonts w:ascii="Consolas" w:hAnsi="Consolas"/>
-        </w:rPr>
-        <w:t xml:space="preserve"> -&gt; wrong sequence, use </w:t>
+      <w:r>
+        <w:rPr>
+          <w:rFonts w:ascii="Consolas" w:hAnsi="Consolas"/>
+        </w:rPr>
+        <w:t>Reg:R157W_ATRVL_DLTAG</w:t>
+      </w:r>
+      <w:r>
+        <w:rPr>
+          <w:rFonts w:ascii="Consolas" w:hAnsi="Consolas"/>
+        </w:rPr>
+        <w:t>(V, not R</w:t>
+      </w:r>
+      <w:r>
+        <w:rPr>
+          <w:rFonts w:ascii="Consolas" w:hAnsi="Consolas"/>
+        </w:rPr>
+        <w:t xml:space="preserve">, </w:t>
+      </w:r>
+      <w:r>
+        <w:rPr>
+          <w:rFonts w:ascii="Consolas" w:hAnsi="Consolas"/>
+        </w:rPr>
+        <w:t xml:space="preserve">mistake in CARD - </w:t>
       </w:r>
       <w:hyperlink r:id="rId18" w:history="1">
         <w:r>
@@ -2020,7 +2079,7 @@
             <w:rStyle w:val="Hyperlink"/>
             <w:rFonts w:ascii="Consolas" w:hAnsi="Consolas"/>
           </w:rPr>
-          <w:t>https://www.ncbi.nlm.nih.gov/protein/NP_417798.1</w:t>
+          <w:t>https://pubmed.ncbi.nlm.nih.gov/31910878/</w:t>
         </w:r>
       </w:hyperlink>
       <w:r>
@@ -2028,6 +2087,18 @@
           <w:rFonts w:ascii="Consolas" w:hAnsi="Consolas"/>
         </w:rPr>
         <w:t>)</w:t>
+      </w:r>
+      <w:r>
+        <w:rPr>
+          <w:rFonts w:ascii="Consolas" w:hAnsi="Consolas"/>
+        </w:rPr>
+        <w:t>|</w:t>
+      </w:r>
+      <w:r>
+        <w:rPr>
+          <w:rFonts w:ascii="Consolas" w:hAnsi="Consolas"/>
+        </w:rPr>
+        <w:t xml:space="preserve"> </w:t>
       </w:r>
     </w:p>
     <w:p>
@@ -2040,65 +2111,31 @@
         <w:rPr>
           <w:rFonts w:ascii="Consolas" w:hAnsi="Consolas"/>
         </w:rPr>
-        <w:t>ARO:3003361</w:t>
-      </w:r>
-      <w:r>
-        <w:rPr>
-          <w:rFonts w:ascii="Consolas" w:hAnsi="Consolas"/>
-        </w:rPr>
-        <w:t xml:space="preserve"> - </w:t>
-      </w:r>
-      <w:r>
-        <w:rPr>
-          <w:rFonts w:ascii="Consolas" w:hAnsi="Consolas"/>
-        </w:rPr>
-        <w:t>MEG_7305</w:t>
-      </w:r>
-      <w:r>
-        <w:rPr>
-          <w:rFonts w:ascii="Consolas" w:hAnsi="Consolas"/>
-        </w:rPr>
-        <w:t xml:space="preserve"> - </w:t>
-      </w:r>
-      <w:proofErr w:type="gramStart"/>
-      <w:r>
-        <w:rPr>
-          <w:rFonts w:ascii="Consolas" w:hAnsi="Consolas"/>
-        </w:rPr>
-        <w:t>Reg:G</w:t>
-      </w:r>
-      <w:proofErr w:type="gramEnd"/>
-      <w:r>
-        <w:rPr>
-          <w:rFonts w:ascii="Consolas" w:hAnsi="Consolas"/>
-        </w:rPr>
-        <w:t>261S_TTTVT_IEMFN|Reg:V295C_VERGQ_IIKPG|Reg:G279A_AGDNA_LLLRG|Reg:V278A_HAGDN_ALLLR</w:t>
-      </w:r>
-      <w:r>
-        <w:rPr>
-          <w:rFonts w:ascii="Consolas" w:hAnsi="Consolas"/>
-        </w:rPr>
-        <w:t xml:space="preserve"> (mt instead of </w:t>
-      </w:r>
-      <w:proofErr w:type="spellStart"/>
-      <w:r>
-        <w:rPr>
-          <w:rFonts w:ascii="Consolas" w:hAnsi="Consolas"/>
-        </w:rPr>
-        <w:t>wt</w:t>
-      </w:r>
-      <w:proofErr w:type="spellEnd"/>
-      <w:r>
-        <w:rPr>
-          <w:rFonts w:ascii="Consolas" w:hAnsi="Consolas"/>
-        </w:rPr>
-        <w:t>; conserved domain shows same context</w:t>
-      </w:r>
-      <w:r>
-        <w:rPr>
-          <w:rFonts w:ascii="Consolas" w:hAnsi="Consolas"/>
-        </w:rPr>
-        <w:t>)</w:t>
+        <w:t>ARO:3003283</w:t>
+      </w:r>
+      <w:r>
+        <w:rPr>
+          <w:rFonts w:ascii="Consolas" w:hAnsi="Consolas"/>
+        </w:rPr>
+        <w:t xml:space="preserve"> - </w:t>
+      </w:r>
+      <w:r>
+        <w:rPr>
+          <w:rFonts w:ascii="Consolas" w:hAnsi="Consolas"/>
+        </w:rPr>
+        <w:t>MEG_6090</w:t>
+      </w:r>
+      <w:r>
+        <w:rPr>
+          <w:rFonts w:ascii="Consolas" w:hAnsi="Consolas"/>
+        </w:rPr>
+        <w:t xml:space="preserve"> – </w:t>
+      </w:r>
+      <w:r>
+        <w:rPr>
+          <w:rFonts w:ascii="Consolas" w:hAnsi="Consolas"/>
+        </w:rPr>
+        <w:t>(no match)</w:t>
       </w:r>
     </w:p>
     <w:p>
@@ -2111,6 +2148,229 @@
         <w:rPr>
           <w:rFonts w:ascii="Consolas" w:hAnsi="Consolas"/>
         </w:rPr>
+        <w:t>Reg:S531LFCWG_TADEE_RHVVA|Reg:N518TI_VVDGV_SDEIV|Reg:S522QLW_VVSDE_VYLTA|Reg:K527NQ_IVYLT_DEEDR|Reg:R528HP_VYLTA_EEDRH|Reg:S512RTIN_ETPYR_VVDGV|Reg:L521MP_GVVSD_IVYLT|Reg:H526GFQNTEDSYCLRP_EIVYL_ADEED|Reg:F505L_VNPFG_IETPY|Reg:S574L_EVDYM_VSPRQ|Reg:G507SD_PFGFI_TPYRK|Reg:T508PAHNS_FGFIE_PYRKV|Reg:Q513DEKLPR_TPYRK_VDGVV|Reg:S456WL_ALGPG_LSRER|Reg:D515HTYGNK_YRKVV_GVVSD|Reg:N519K_VDGVV_DEIVY|Reg:G523A_VSDEI_YLTAD|Reg:L511RVPM_IETPY_KVVDG|Reg:R529Q_YLTAD_EDRHV|Reg:L525S_DEIVY_TADEE|Reg:Q517LH_KVVDG_VSDEI|Reg:S509QR_GFIET_YRKVV|Reg:E672D_RKFAR_NHGTC|Reg:L533PR_DEEDR_VVAQA|Reg:P520T_DGVVS_EIVYL|Reg:M515IV_YRKVV_GVVSD|Reg:I572F_SSEVD_MDVSP|Reg:L538RP_HVVAQ_NSPID|Reg:V176F_SQLVR_PGVYF|Reg:Q438K_FMDQN_PLSGL|Reg:D441VY_QNNPL_GLTHK|Reg:S447Q_GLTHK_RLSAL|Reg:H451YCDR_KRRLS_LGPGG|Reg:S450LW_HKRRL_ALGPG|Reg:V146F_IKSQT_FMGDF|Reg:A381V_GELIQ_QIRVG|Reg:Q490H_GPNIG_IGSLS|Reg:E504A_RVNPF_FIETP|Reg:D518H_VVDGV_SDEIV|Reg:L545M_SPIDA_GRFVE|Reg:L571V_PSSEV_YMDVS|Reg:R633C_AAIDA_DVVVA|Non:Q513*_TPYRK_VDGVV|Non:S522*_VVSDE_VYLTA|Reg:I1106T_VKGEN_PEPGI|Reg:Q975H_VFDGA_EAELQ|Reg:G836S_LKVPH_ESGKV|Reg:H835R_SLKVP_GESGK|Reg:R827H_KAREV_DTSLK|Reg:L731P_EDAII_SNRLV|Reg:F503S_ARVNP_GFIET|Reg:I480V_GRMCP_ETPEG|Reg:P45L_EPLEV_GLLDV|Reg:H445RYD_LSGLT_KRRLS|Reg:D435VG_LSQFM_QNNPL|Reg:M434I_QLSQF_DQNNP|Reg:Q432P_TSQLS_FMDQ</w:t>
+      </w:r>
+      <w:r>
+        <w:rPr>
+          <w:rFonts w:ascii="Consolas" w:hAnsi="Consolas"/>
+        </w:rPr>
+        <w:lastRenderedPageBreak/>
+        <w:t>N|Mult:Reg:S531L_TADEE_RHVVA;Reg:S622A_APLVG_GMELR|Mult:Reg:H526S_EIVYL_ADEED;Reg:M515V_YRKVV_GVVSD|Mult:Reg:H526S_EIVYL_ADEED;Reg:P535H_EDRHV_AQANS|Mult:Reg:H526Y_EIVYL_ADEED;Reg:E541G_AQANS_IDADG|Mult:Reg:D516Y_RKVVD_VVSDE;Reg:L511R_IETPY_KVVDG|Del:S512-_ETPYR_VVDGV|Mult:Reg:D516E_RKVVD_VVSDE;Reg:S522L_VVSDE_VYLTA|Mult:Reg:S531L_TADEE_RHVVA;Reg:H526C_EIVYL_ADEED|Mult:Reg:L511R_IETPY_KVVDG;Reg:D516V_RKVVD_VVSDE|Mult:Reg:L511P_IETPY_KVVDG;Reg:M515I_YRKVV_GVVSD|Mult:Reg:L524W_SDEIV_LTADE;Reg:T525P_DEIVY_TADEE;Reg:H526Q_EIVYL_ADEED;Del:K527-_IVYLT_DEEDR|Mult:Reg:Q513H_TPYRK_VDGVV;Del:F514-_PYRKV_DGVVS;Del:M515-_YRKVV_GVVSD;Del:D516-_RKVVD_VVSDE|Del:L519-_VDGVV_DEIVY|Mult:Reg:H526D_EIVYL_ADEED;Reg:S531_LDVQT_SFEWL|Mult:Reg:L511P_IETPY_KVVDG;Reg:S512T_ETPYR_VVDGV;Reg:D516V_RKVVD_VVSDE|Mult:Reg:T516I_RKVVD_VVSDE;Reg:G523W_VSDEI_YLTAD;Reg:D525Y_DEIVY_TADEE|Mult:Reg:H526D_EIVYL_ADEED;Reg:E541G_AQANS_IDADG;Reg:S553A_FVEPR_LVRRK|Mult:Reg:H526P_EIVYL_ADEED;Reg:K527Q_IVYLT_DEEDR|Mult:Reg:E562G_RKAGE_EYVPS;Reg:P564L_AGEVE_VPSSE|Del:N515-_YRKVV_GVVSD</w:t>
+      </w:r>
+      <w:r>
+        <w:rPr>
+          <w:rFonts w:ascii="Consolas" w:hAnsi="Consolas"/>
+        </w:rPr>
+        <w:t>ARO:3004153</w:t>
+      </w:r>
+      <w:r>
+        <w:rPr>
+          <w:rFonts w:ascii="Consolas" w:hAnsi="Consolas"/>
+        </w:rPr>
+        <w:t xml:space="preserve"> - </w:t>
+      </w:r>
+      <w:r>
+        <w:rPr>
+          <w:rFonts w:ascii="Consolas" w:hAnsi="Consolas"/>
+        </w:rPr>
+        <w:t>MEG_7250</w:t>
+      </w:r>
+      <w:r>
+        <w:rPr>
+          <w:rFonts w:ascii="Consolas" w:hAnsi="Consolas"/>
+        </w:rPr>
+        <w:t xml:space="preserve"> - </w:t>
+      </w:r>
+      <w:r>
+        <w:rPr>
+          <w:rFonts w:ascii="Consolas" w:hAnsi="Consolas"/>
+        </w:rPr>
+        <w:t>Reg:I211V_CHIYD_HVEQV</w:t>
+      </w:r>
+      <w:r>
+        <w:rPr>
+          <w:rFonts w:ascii="Consolas" w:hAnsi="Consolas"/>
+        </w:rPr>
+        <w:t xml:space="preserve"> (</w:t>
+      </w:r>
+      <w:r>
+        <w:rPr>
+          <w:rFonts w:ascii="Consolas" w:hAnsi="Consolas"/>
+        </w:rPr>
+        <w:t>not an I, but an N</w:t>
+      </w:r>
+      <w:r>
+        <w:rPr>
+          <w:rFonts w:ascii="Consolas" w:hAnsi="Consolas"/>
+        </w:rPr>
+        <w:t>)</w:t>
+      </w:r>
+    </w:p>
+    <w:p>
+      <w:pPr>
+        <w:rPr>
+          <w:rFonts w:ascii="Consolas" w:hAnsi="Consolas"/>
+        </w:rPr>
+      </w:pPr>
+      <w:r>
+        <w:rPr>
+          <w:rFonts w:ascii="Consolas" w:hAnsi="Consolas"/>
+        </w:rPr>
+        <w:t>ARO:3003369</w:t>
+      </w:r>
+      <w:r>
+        <w:rPr>
+          <w:rFonts w:ascii="Consolas" w:hAnsi="Consolas"/>
+        </w:rPr>
+        <w:t xml:space="preserve"> - </w:t>
+      </w:r>
+      <w:r>
+        <w:rPr>
+          <w:rFonts w:ascii="Consolas" w:hAnsi="Consolas"/>
+        </w:rPr>
+        <w:t>MEG_7301</w:t>
+      </w:r>
+      <w:r>
+        <w:rPr>
+          <w:rFonts w:ascii="Consolas" w:hAnsi="Consolas"/>
+        </w:rPr>
+        <w:t xml:space="preserve"> </w:t>
+      </w:r>
+      <w:r>
+        <w:rPr>
+          <w:rFonts w:ascii="Consolas" w:hAnsi="Consolas"/>
+        </w:rPr>
+        <w:t>–</w:t>
+      </w:r>
+      <w:r>
+        <w:rPr>
+          <w:rFonts w:ascii="Consolas" w:hAnsi="Consolas"/>
+        </w:rPr>
+        <w:t xml:space="preserve"> </w:t>
+      </w:r>
+      <w:r>
+        <w:rPr>
+          <w:rFonts w:ascii="Consolas" w:hAnsi="Consolas"/>
+        </w:rPr>
+        <w:t>(no match</w:t>
+      </w:r>
+      <w:r>
+        <w:rPr>
+          <w:rFonts w:ascii="Consolas" w:hAnsi="Consolas"/>
+        </w:rPr>
+        <w:t xml:space="preserve"> -&gt; wrong sequence, use </w:t>
+      </w:r>
+      <w:hyperlink r:id="rId19" w:history="1">
+        <w:r>
+          <w:rPr>
+            <w:rStyle w:val="Hyperlink"/>
+            <w:rFonts w:ascii="Consolas" w:hAnsi="Consolas"/>
+          </w:rPr>
+          <w:t>https://www.ncbi.nlm.nih.gov</w:t>
+        </w:r>
+        <w:r>
+          <w:rPr>
+            <w:rStyle w:val="Hyperlink"/>
+            <w:rFonts w:ascii="Consolas" w:hAnsi="Consolas"/>
+          </w:rPr>
+          <w:t>/</w:t>
+        </w:r>
+        <w:r>
+          <w:rPr>
+            <w:rStyle w:val="Hyperlink"/>
+            <w:rFonts w:ascii="Consolas" w:hAnsi="Consolas"/>
+          </w:rPr>
+          <w:t>protein/NP_417798.1</w:t>
+        </w:r>
+      </w:hyperlink>
+      <w:r>
+        <w:rPr>
+          <w:rFonts w:ascii="Consolas" w:hAnsi="Consolas"/>
+        </w:rPr>
+        <w:t>)</w:t>
+      </w:r>
+    </w:p>
+    <w:p>
+      <w:pPr>
+        <w:rPr>
+          <w:rFonts w:ascii="Consolas" w:hAnsi="Consolas"/>
+        </w:rPr>
+      </w:pPr>
+      <w:r>
+        <w:rPr>
+          <w:rFonts w:ascii="Consolas" w:hAnsi="Consolas"/>
+        </w:rPr>
+        <w:t>ARO:3003361</w:t>
+      </w:r>
+      <w:r>
+        <w:rPr>
+          <w:rFonts w:ascii="Consolas" w:hAnsi="Consolas"/>
+        </w:rPr>
+        <w:t xml:space="preserve"> - </w:t>
+      </w:r>
+      <w:r>
+        <w:rPr>
+          <w:rFonts w:ascii="Consolas" w:hAnsi="Consolas"/>
+        </w:rPr>
+        <w:t>MEG_7305</w:t>
+      </w:r>
+      <w:r>
+        <w:rPr>
+          <w:rFonts w:ascii="Consolas" w:hAnsi="Consolas"/>
+        </w:rPr>
+        <w:t xml:space="preserve"> - </w:t>
+      </w:r>
+      <w:proofErr w:type="gramStart"/>
+      <w:r>
+        <w:rPr>
+          <w:rFonts w:ascii="Consolas" w:hAnsi="Consolas"/>
+        </w:rPr>
+        <w:t>Reg:G</w:t>
+      </w:r>
+      <w:proofErr w:type="gramEnd"/>
+      <w:r>
+        <w:rPr>
+          <w:rFonts w:ascii="Consolas" w:hAnsi="Consolas"/>
+        </w:rPr>
+        <w:t>261S_TTTVT_IEMFN|Reg:V295C_VERGQ_IIKPG|Reg:G279A_AGDNA_LLLRG|Reg:V278A_HAGDN_ALLLR</w:t>
+      </w:r>
+      <w:r>
+        <w:rPr>
+          <w:rFonts w:ascii="Consolas" w:hAnsi="Consolas"/>
+        </w:rPr>
+        <w:t xml:space="preserve"> (mt instead of </w:t>
+      </w:r>
+      <w:proofErr w:type="spellStart"/>
+      <w:r>
+        <w:rPr>
+          <w:rFonts w:ascii="Consolas" w:hAnsi="Consolas"/>
+        </w:rPr>
+        <w:t>wt</w:t>
+      </w:r>
+      <w:proofErr w:type="spellEnd"/>
+      <w:r>
+        <w:rPr>
+          <w:rFonts w:ascii="Consolas" w:hAnsi="Consolas"/>
+        </w:rPr>
+        <w:t>; conserved domain shows same context</w:t>
+      </w:r>
+      <w:r>
+        <w:rPr>
+          <w:rFonts w:ascii="Consolas" w:hAnsi="Consolas"/>
+        </w:rPr>
+        <w:t>)</w:t>
+      </w:r>
+    </w:p>
+    <w:p>
+      <w:pPr>
+        <w:rPr>
+          <w:rFonts w:ascii="Consolas" w:hAnsi="Consolas"/>
+        </w:rPr>
+      </w:pPr>
+      <w:r>
+        <w:rPr>
+          <w:rFonts w:ascii="Consolas" w:hAnsi="Consolas"/>
+        </w:rPr>
         <w:t>ARO:3003359</w:t>
       </w:r>
       <w:r>
@@ -2179,7 +2439,7 @@
         </w:rPr>
         <w:t xml:space="preserve">, making organism naturally resistant - </w:t>
       </w:r>
-      <w:hyperlink r:id="rId19" w:history="1">
+      <w:hyperlink r:id="rId20" w:history="1">
         <w:r>
           <w:rPr>
             <w:rStyle w:val="Hyperlink"/>
@@ -2230,14 +2490,14 @@
         <w:rPr>
           <w:rFonts w:ascii="Consolas" w:hAnsi="Consolas"/>
         </w:rPr>
-        <w:t>Reg:V</w:t>
+        <w:t>Reg:G</w:t>
       </w:r>
       <w:proofErr w:type="gramEnd"/>
       <w:r>
         <w:rPr>
           <w:rFonts w:ascii="Consolas" w:hAnsi="Consolas"/>
         </w:rPr>
-        <w:t>241D_KDVAF_DYNSK|Reg:D295G_FLTNK_ELFLN|Reg:P313L_FTEFS_YPLLW|Reg:E13G_GGRSA_HDVSL|Reg:G98R_PNGED_TIQGF</w:t>
+        <w:t>98R_VFPVL_GPNGE</w:t>
       </w:r>
       <w:r>
         <w:rPr>
@@ -2249,21 +2509,55 @@
         <w:rPr>
           <w:rFonts w:ascii="Consolas" w:hAnsi="Consolas"/>
         </w:rPr>
+        <w:t xml:space="preserve">(G99R, mistake in </w:t>
+      </w:r>
+      <w:proofErr w:type="spellStart"/>
+      <w:r>
+        <w:rPr>
+          <w:rFonts w:ascii="Consolas" w:hAnsi="Consolas"/>
+        </w:rPr>
+        <w:t>kargva</w:t>
+      </w:r>
+      <w:proofErr w:type="spellEnd"/>
+      <w:r>
+        <w:rPr>
+          <w:rFonts w:ascii="Consolas" w:hAnsi="Consolas"/>
+        </w:rPr>
+        <w:t xml:space="preserve">) </w:t>
+      </w:r>
+      <w:r>
+        <w:rPr>
+          <w:rFonts w:ascii="Consolas" w:hAnsi="Consolas"/>
+        </w:rPr>
         <w:t>(not</w:t>
       </w:r>
       <w:r>
         <w:rPr>
           <w:rFonts w:ascii="Consolas" w:hAnsi="Consolas"/>
         </w:rPr>
-        <w:t xml:space="preserve"> same organism)</w:t>
-      </w:r>
-    </w:p>
-    <w:p>
-      <w:pPr>
-        <w:rPr>
-          <w:rFonts w:ascii="Consolas" w:hAnsi="Consolas"/>
-        </w:rPr>
-      </w:pPr>
+        <w:t xml:space="preserve"> same organism</w:t>
+      </w:r>
+      <w:r>
+        <w:rPr>
+          <w:rFonts w:ascii="Consolas" w:hAnsi="Consolas"/>
+        </w:rPr>
+        <w:t xml:space="preserve">, use </w:t>
+      </w:r>
+      <w:hyperlink r:id="rId21" w:history="1">
+        <w:r>
+          <w:rPr>
+            <w:rStyle w:val="Hyperlink"/>
+            <w:rFonts w:ascii="Consolas" w:hAnsi="Consolas"/>
+          </w:rPr>
+          <w:t>https://www.ncbi.nlm.nih.gov/protein/UPS54974.1</w:t>
+        </w:r>
+      </w:hyperlink>
+      <w:r>
+        <w:rPr>
+          <w:rFonts w:ascii="Consolas" w:hAnsi="Consolas"/>
+        </w:rPr>
+        <w:t>)</w:t>
+      </w:r>
     </w:p>
     <w:sectPr>
       <w:pgSz w:w="12240" w:h="15840"/>
@@ -2677,7 +2971,6 @@
   <w:style w:type="character" w:default="1" w:styleId="DefaultParagraphFont">
     <w:name w:val="Default Paragraph Font"/>
     <w:uiPriority w:val="1"/>
-    <w:semiHidden/>
     <w:unhideWhenUsed/>
   </w:style>
   <w:style w:type="table" w:default="1" w:styleId="TableNormal">
@@ -2722,6 +3015,18 @@
     <w:rPr>
       <w:color w:val="605E5C"/>
       <w:shd w:val="clear" w:color="auto" w:fill="E1DFDD"/>
+    </w:rPr>
+  </w:style>
+  <w:style w:type="character" w:styleId="FollowedHyperlink">
+    <w:name w:val="FollowedHyperlink"/>
+    <w:basedOn w:val="DefaultParagraphFont"/>
+    <w:uiPriority w:val="99"/>
+    <w:semiHidden/>
+    <w:unhideWhenUsed/>
+    <w:rsid w:val="00017A1C"/>
+    <w:rPr>
+      <w:color w:val="954F72" w:themeColor="followedHyperlink"/>
+      <w:u w:val="single"/>
     </w:rPr>
   </w:style>
 </w:styles>

</xml_diff>

<commit_message>
Made new list of SNPs for MEG_6090
</commit_message>
<xml_diff>
--- a/SNPInfoExtraction/KargvaInfoExtracion/unmatchedSNPs.docx
+++ b/SNPInfoExtraction/KargvaInfoExtracion/unmatchedSNPs.docx
@@ -32,62 +32,42 @@
         </w:rPr>
         <w:t xml:space="preserve"> - </w:t>
       </w:r>
-      <w:proofErr w:type="gramStart"/>
-      <w:r>
-        <w:rPr>
-          <w:rFonts w:ascii="Consolas" w:hAnsi="Consolas"/>
-        </w:rPr>
-        <w:t>Reg:T</w:t>
-      </w:r>
-      <w:proofErr w:type="gramEnd"/>
-      <w:r>
-        <w:rPr>
-          <w:rFonts w:ascii="Consolas" w:hAnsi="Consolas"/>
-        </w:rPr>
-        <w:t>450I_PAELY_WDEPL</w:t>
-      </w:r>
-      <w:r>
-        <w:rPr>
-          <w:rFonts w:ascii="Consolas" w:hAnsi="Consolas"/>
-        </w:rPr>
-        <w:t xml:space="preserve"> (mt instead of </w:t>
-      </w:r>
-      <w:proofErr w:type="spellStart"/>
-      <w:r>
-        <w:rPr>
-          <w:rFonts w:ascii="Consolas" w:hAnsi="Consolas"/>
-        </w:rPr>
-        <w:t>wt</w:t>
-      </w:r>
-      <w:proofErr w:type="spellEnd"/>
+      <w:r>
+        <w:rPr>
+          <w:rFonts w:ascii="Consolas" w:hAnsi="Consolas"/>
+        </w:rPr>
+        <w:t>Reg:T450I_PAELY_WDEPL</w:t>
+      </w:r>
+      <w:r>
+        <w:rPr>
+          <w:rFonts w:ascii="Consolas" w:hAnsi="Consolas"/>
+        </w:rPr>
+        <w:t xml:space="preserve"> (mt instead of wt</w:t>
+      </w:r>
       <w:r>
         <w:rPr>
           <w:rFonts w:ascii="Consolas" w:hAnsi="Consolas"/>
         </w:rPr>
         <w:t xml:space="preserve"> – </w:t>
       </w:r>
-      <w:proofErr w:type="spellStart"/>
       <w:r>
         <w:rPr>
           <w:rFonts w:ascii="Consolas" w:hAnsi="Consolas"/>
         </w:rPr>
         <w:t>eatAv</w:t>
       </w:r>
-      <w:proofErr w:type="spellEnd"/>
       <w:r>
         <w:rPr>
           <w:rFonts w:ascii="Consolas" w:hAnsi="Consolas"/>
         </w:rPr>
         <w:t xml:space="preserve"> gene saved in CARD is mutated variant of the </w:t>
       </w:r>
-      <w:proofErr w:type="spellStart"/>
       <w:r>
         <w:rPr>
           <w:rFonts w:ascii="Consolas" w:hAnsi="Consolas"/>
         </w:rPr>
         <w:t>eatA</w:t>
       </w:r>
-      <w:proofErr w:type="spellEnd"/>
       <w:r>
         <w:rPr>
           <w:rFonts w:ascii="Consolas" w:hAnsi="Consolas"/>
@@ -117,21 +97,7 @@
         <w:rPr>
           <w:rFonts w:ascii="Consolas" w:hAnsi="Consolas"/>
         </w:rPr>
-        <w:t xml:space="preserve">ARO:3003326 - MEG_2710 - </w:t>
-      </w:r>
-      <w:proofErr w:type="gramStart"/>
-      <w:r>
-        <w:rPr>
-          <w:rFonts w:ascii="Consolas" w:hAnsi="Consolas"/>
-        </w:rPr>
-        <w:t>Reg:T</w:t>
-      </w:r>
-      <w:proofErr w:type="gramEnd"/>
-      <w:r>
-        <w:rPr>
-          <w:rFonts w:ascii="Consolas" w:hAnsi="Consolas"/>
-        </w:rPr>
-        <w:t>630I_RMAFL_ALFFL (</w:t>
+        <w:t>ARO:3003326 - MEG_2710 - Reg:T630I_RMAFL_ALFFL (</w:t>
       </w:r>
       <w:r>
         <w:rPr>
@@ -186,21 +152,7 @@
         <w:rPr>
           <w:rFonts w:ascii="Consolas" w:hAnsi="Consolas"/>
         </w:rPr>
-        <w:t xml:space="preserve">ARO:3003327 - MEG_2712 - </w:t>
-      </w:r>
-      <w:proofErr w:type="gramStart"/>
-      <w:r>
-        <w:rPr>
-          <w:rFonts w:ascii="Consolas" w:hAnsi="Consolas"/>
-        </w:rPr>
-        <w:t>Reg:S</w:t>
-      </w:r>
-      <w:proofErr w:type="gramEnd"/>
-      <w:r>
-        <w:rPr>
-          <w:rFonts w:ascii="Consolas" w:hAnsi="Consolas"/>
-        </w:rPr>
-        <w:t>244T_ALTGA_LVALH</w:t>
+        <w:t>ARO:3003327 - MEG_2712 - Reg:S244T_ALTGA_LVALH</w:t>
       </w:r>
       <w:r>
         <w:rPr>
@@ -252,21 +204,7 @@
         <w:rPr>
           <w:rFonts w:ascii="Consolas" w:hAnsi="Consolas"/>
         </w:rPr>
-        <w:t xml:space="preserve"> - MEG_3065 - </w:t>
-      </w:r>
-      <w:proofErr w:type="gramStart"/>
-      <w:r>
-        <w:rPr>
-          <w:rFonts w:ascii="Consolas" w:hAnsi="Consolas"/>
-        </w:rPr>
-        <w:t>Reg:F</w:t>
-      </w:r>
-      <w:proofErr w:type="gramEnd"/>
-      <w:r>
-        <w:rPr>
-          <w:rFonts w:ascii="Consolas" w:hAnsi="Consolas"/>
-        </w:rPr>
-        <w:t>441Y_TFHAH_DEETG</w:t>
+        <w:t xml:space="preserve"> - MEG_3065 - Reg:F441Y_TFHAH_DEETG</w:t>
       </w:r>
       <w:r>
         <w:rPr>
@@ -347,34 +285,18 @@
         </w:rPr>
         <w:t xml:space="preserve"> </w:t>
       </w:r>
-      <w:proofErr w:type="gramStart"/>
-      <w:r>
-        <w:rPr>
-          <w:rFonts w:ascii="Consolas" w:hAnsi="Consolas"/>
-        </w:rPr>
-        <w:t>Reg:V</w:t>
-      </w:r>
-      <w:proofErr w:type="gramEnd"/>
-      <w:r>
-        <w:rPr>
-          <w:rFonts w:ascii="Consolas" w:hAnsi="Consolas"/>
-        </w:rPr>
-        <w:t>213I_AAISY_LIRDT</w:t>
-      </w:r>
-      <w:r>
-        <w:rPr>
-          <w:rFonts w:ascii="Consolas" w:hAnsi="Consolas"/>
-        </w:rPr>
-        <w:t xml:space="preserve"> (mt instead of </w:t>
-      </w:r>
-      <w:proofErr w:type="spellStart"/>
-      <w:r>
-        <w:rPr>
-          <w:rFonts w:ascii="Consolas" w:hAnsi="Consolas"/>
-        </w:rPr>
-        <w:t>wt</w:t>
-      </w:r>
-      <w:proofErr w:type="spellEnd"/>
+      <w:r>
+        <w:rPr>
+          <w:rFonts w:ascii="Consolas" w:hAnsi="Consolas"/>
+        </w:rPr>
+        <w:t>Reg:V213I_AAISY_LIRDT</w:t>
+      </w:r>
+      <w:r>
+        <w:rPr>
+          <w:rFonts w:ascii="Consolas" w:hAnsi="Consolas"/>
+        </w:rPr>
+        <w:t xml:space="preserve"> (mt instead of wt</w:t>
+      </w:r>
       <w:r>
         <w:rPr>
           <w:rFonts w:ascii="Consolas" w:hAnsi="Consolas"/>
@@ -409,16 +331,8 @@
         <w:rPr>
           <w:rFonts w:ascii="Consolas" w:hAnsi="Consolas"/>
         </w:rPr>
-        <w:t xml:space="preserve"> (mt instead of </w:t>
-      </w:r>
-      <w:proofErr w:type="spellStart"/>
-      <w:r>
-        <w:rPr>
-          <w:rFonts w:ascii="Consolas" w:hAnsi="Consolas"/>
-        </w:rPr>
-        <w:t>wt</w:t>
-      </w:r>
-      <w:proofErr w:type="spellEnd"/>
+        <w:t xml:space="preserve"> (mt instead of wt</w:t>
+      </w:r>
       <w:r>
         <w:rPr>
           <w:rFonts w:ascii="Consolas" w:hAnsi="Consolas"/>
@@ -460,21 +374,7 @@
         <w:rPr>
           <w:rFonts w:ascii="Consolas" w:hAnsi="Consolas"/>
         </w:rPr>
-        <w:t xml:space="preserve"> (E466V, mistake in </w:t>
-      </w:r>
-      <w:proofErr w:type="spellStart"/>
-      <w:r>
-        <w:rPr>
-          <w:rFonts w:ascii="Consolas" w:hAnsi="Consolas"/>
-        </w:rPr>
-        <w:t>kargva</w:t>
-      </w:r>
-      <w:proofErr w:type="spellEnd"/>
-      <w:r>
-        <w:rPr>
-          <w:rFonts w:ascii="Consolas" w:hAnsi="Consolas"/>
-        </w:rPr>
-        <w:t>)</w:t>
+        <w:t xml:space="preserve"> (E466V, mistake in kargva)</w:t>
       </w:r>
       <w:r>
         <w:rPr>
@@ -486,39 +386,7 @@
         <w:rPr>
           <w:rFonts w:ascii="Consolas" w:hAnsi="Consolas"/>
         </w:rPr>
-        <w:t xml:space="preserve"> </w:t>
-      </w:r>
-      <w:r>
-        <w:rPr>
-          <w:rFonts w:ascii="Consolas" w:hAnsi="Consolas"/>
-        </w:rPr>
-        <w:t>(E466</w:t>
-      </w:r>
-      <w:r>
-        <w:rPr>
-          <w:rFonts w:ascii="Consolas" w:hAnsi="Consolas"/>
-        </w:rPr>
-        <w:t>K</w:t>
-      </w:r>
-      <w:r>
-        <w:rPr>
-          <w:rFonts w:ascii="Consolas" w:hAnsi="Consolas"/>
-        </w:rPr>
-        <w:t xml:space="preserve">, mistake in </w:t>
-      </w:r>
-      <w:proofErr w:type="spellStart"/>
-      <w:r>
-        <w:rPr>
-          <w:rFonts w:ascii="Consolas" w:hAnsi="Consolas"/>
-        </w:rPr>
-        <w:t>kargva</w:t>
-      </w:r>
-      <w:proofErr w:type="spellEnd"/>
-      <w:r>
-        <w:rPr>
-          <w:rFonts w:ascii="Consolas" w:hAnsi="Consolas"/>
-        </w:rPr>
-        <w:t>)</w:t>
+        <w:t xml:space="preserve"> (E466K, mistake in kargva)</w:t>
       </w:r>
       <w:r>
         <w:rPr>
@@ -569,39 +437,7 @@
         <w:rPr>
           <w:rFonts w:ascii="Consolas" w:hAnsi="Consolas"/>
         </w:rPr>
-        <w:t xml:space="preserve"> </w:t>
-      </w:r>
-      <w:r>
-        <w:rPr>
-          <w:rFonts w:ascii="Consolas" w:hAnsi="Consolas"/>
-        </w:rPr>
-        <w:t>(</w:t>
-      </w:r>
-      <w:r>
-        <w:rPr>
-          <w:rFonts w:ascii="Consolas" w:hAnsi="Consolas"/>
-        </w:rPr>
-        <w:t>R389P</w:t>
-      </w:r>
-      <w:r>
-        <w:rPr>
-          <w:rFonts w:ascii="Consolas" w:hAnsi="Consolas"/>
-        </w:rPr>
-        <w:t xml:space="preserve">, mistake in </w:t>
-      </w:r>
-      <w:proofErr w:type="spellStart"/>
-      <w:r>
-        <w:rPr>
-          <w:rFonts w:ascii="Consolas" w:hAnsi="Consolas"/>
-        </w:rPr>
-        <w:t>kargva</w:t>
-      </w:r>
-      <w:proofErr w:type="spellEnd"/>
-      <w:r>
-        <w:rPr>
-          <w:rFonts w:ascii="Consolas" w:hAnsi="Consolas"/>
-        </w:rPr>
-        <w:t>)</w:t>
+        <w:t xml:space="preserve"> (R389P, mistake in kargva)</w:t>
       </w:r>
       <w:r>
         <w:rPr>
@@ -633,21 +469,7 @@
             <w:rStyle w:val="Hyperlink"/>
             <w:rFonts w:ascii="Consolas" w:hAnsi="Consolas"/>
           </w:rPr>
-          <w:t>https://www.ncbi.</w:t>
-        </w:r>
-        <w:r>
-          <w:rPr>
-            <w:rStyle w:val="Hyperlink"/>
-            <w:rFonts w:ascii="Consolas" w:hAnsi="Consolas"/>
-          </w:rPr>
-          <w:t>n</w:t>
-        </w:r>
-        <w:r>
-          <w:rPr>
-            <w:rStyle w:val="Hyperlink"/>
-            <w:rFonts w:ascii="Consolas" w:hAnsi="Consolas"/>
-          </w:rPr>
-          <w:t>lm.nih.gov/protein/WP_003434229.1</w:t>
+          <w:t>https://www.ncbi.nlm.nih.gov/protein/WP_003434229.1</w:t>
         </w:r>
       </w:hyperlink>
       <w:r>
@@ -811,19 +633,11 @@
         </w:rPr>
         <w:t xml:space="preserve"> - </w:t>
       </w:r>
-      <w:proofErr w:type="gramStart"/>
-      <w:r>
-        <w:rPr>
-          <w:rFonts w:ascii="Consolas" w:hAnsi="Consolas"/>
-        </w:rPr>
-        <w:t>Reg:T</w:t>
-      </w:r>
-      <w:proofErr w:type="gramEnd"/>
-      <w:r>
-        <w:rPr>
-          <w:rFonts w:ascii="Consolas" w:hAnsi="Consolas"/>
-        </w:rPr>
-        <w:t>214I_VHILL_NQHHA|Reg:T214A_VHILL_NQHHA|Reg:R184Q_LPSPE_FTMVK|Reg:G125S_SGGLH_VGVSV</w:t>
+      <w:r>
+        <w:rPr>
+          <w:rFonts w:ascii="Consolas" w:hAnsi="Consolas"/>
+        </w:rPr>
+        <w:t>Reg:T214I_VHILL_NQHHA|Reg:T214A_VHILL_NQHHA|Reg:R184Q_LPSPE_FTMVK|Reg:G125S_SGGLH_VGVSV</w:t>
       </w:r>
       <w:r>
         <w:rPr>
@@ -837,35 +651,7 @@
             <w:rStyle w:val="Hyperlink"/>
             <w:rFonts w:ascii="Consolas" w:hAnsi="Consolas"/>
           </w:rPr>
-          <w:t>https://</w:t>
-        </w:r>
-        <w:r>
-          <w:rPr>
-            <w:rStyle w:val="Hyperlink"/>
-            <w:rFonts w:ascii="Consolas" w:hAnsi="Consolas"/>
-          </w:rPr>
-          <w:t>w</w:t>
-        </w:r>
-        <w:r>
-          <w:rPr>
-            <w:rStyle w:val="Hyperlink"/>
-            <w:rFonts w:ascii="Consolas" w:hAnsi="Consolas"/>
-          </w:rPr>
-          <w:t>ww.ncbi.nlm.nih.gov/pr</w:t>
-        </w:r>
-        <w:r>
-          <w:rPr>
-            <w:rStyle w:val="Hyperlink"/>
-            <w:rFonts w:ascii="Consolas" w:hAnsi="Consolas"/>
-          </w:rPr>
-          <w:t>o</w:t>
-        </w:r>
-        <w:r>
-          <w:rPr>
-            <w:rStyle w:val="Hyperlink"/>
-            <w:rFonts w:ascii="Consolas" w:hAnsi="Consolas"/>
-          </w:rPr>
-          <w:t>tein/1766064</w:t>
+          <w:t>https://www.ncbi.nlm.nih.gov/protein/1766064</w:t>
         </w:r>
       </w:hyperlink>
       <w:r>
@@ -884,16 +670,8 @@
         <w:rPr>
           <w:rFonts w:ascii="Consolas" w:hAnsi="Consolas"/>
         </w:rPr>
-        <w:t xml:space="preserve">mistake in </w:t>
-      </w:r>
-      <w:proofErr w:type="spellStart"/>
-      <w:r>
-        <w:rPr>
-          <w:rFonts w:ascii="Consolas" w:hAnsi="Consolas"/>
-        </w:rPr>
-        <w:t>kargva</w:t>
-      </w:r>
-      <w:proofErr w:type="spellEnd"/>
+        <w:t>mistake in kargva</w:t>
+      </w:r>
       <w:r>
         <w:rPr>
           <w:rFonts w:ascii="Consolas" w:hAnsi="Consolas"/>
@@ -931,19 +709,11 @@
         </w:rPr>
         <w:t xml:space="preserve"> - </w:t>
       </w:r>
-      <w:proofErr w:type="gramStart"/>
-      <w:r>
-        <w:rPr>
-          <w:rFonts w:ascii="Consolas" w:hAnsi="Consolas"/>
-        </w:rPr>
-        <w:t>Reg:A</w:t>
-      </w:r>
-      <w:proofErr w:type="gramEnd"/>
-      <w:r>
-        <w:rPr>
-          <w:rFonts w:ascii="Consolas" w:hAnsi="Consolas"/>
-        </w:rPr>
-        <w:t>234G_YVNPE_PNGNP|</w:t>
+      <w:r>
+        <w:rPr>
+          <w:rFonts w:ascii="Consolas" w:hAnsi="Consolas"/>
+        </w:rPr>
+        <w:t>Reg:A234G_YVNPE_PNGNP|</w:t>
       </w:r>
       <w:r>
         <w:rPr>
@@ -961,21 +731,7 @@
         <w:rPr>
           <w:rFonts w:ascii="Consolas" w:hAnsi="Consolas"/>
         </w:rPr>
-        <w:t xml:space="preserve"> (mt instead of </w:t>
-      </w:r>
-      <w:proofErr w:type="spellStart"/>
-      <w:r>
-        <w:rPr>
-          <w:rFonts w:ascii="Consolas" w:hAnsi="Consolas"/>
-        </w:rPr>
-        <w:t>wt</w:t>
-      </w:r>
-      <w:proofErr w:type="spellEnd"/>
-      <w:r>
-        <w:rPr>
-          <w:rFonts w:ascii="Consolas" w:hAnsi="Consolas"/>
-        </w:rPr>
-        <w:t>)</w:t>
+        <w:t xml:space="preserve"> (mt instead of wt)</w:t>
       </w:r>
       <w:r>
         <w:rPr>
@@ -1056,19 +812,11 @@
         </w:rPr>
         <w:t xml:space="preserve"> - </w:t>
       </w:r>
-      <w:proofErr w:type="gramStart"/>
-      <w:r>
-        <w:rPr>
-          <w:rFonts w:ascii="Consolas" w:hAnsi="Consolas"/>
-        </w:rPr>
-        <w:t>Reg:L</w:t>
-      </w:r>
-      <w:proofErr w:type="gramEnd"/>
-      <w:r>
-        <w:rPr>
-          <w:rFonts w:ascii="Consolas" w:hAnsi="Consolas"/>
-        </w:rPr>
-        <w:t>39F_IFGIF_IYLAM</w:t>
+      <w:r>
+        <w:rPr>
+          <w:rFonts w:ascii="Consolas" w:hAnsi="Consolas"/>
+        </w:rPr>
+        <w:t>Reg:L39F_IFGIF_IYLAM</w:t>
       </w:r>
       <w:r>
         <w:rPr>
@@ -1111,21 +859,7 @@
         <w:rPr>
           <w:rFonts w:ascii="Consolas" w:hAnsi="Consolas"/>
         </w:rPr>
-        <w:t xml:space="preserve"> - MEG_3594 - </w:t>
-      </w:r>
-      <w:proofErr w:type="gramStart"/>
-      <w:r>
-        <w:rPr>
-          <w:rFonts w:ascii="Consolas" w:hAnsi="Consolas"/>
-        </w:rPr>
-        <w:t>Reg:Q</w:t>
-      </w:r>
-      <w:proofErr w:type="gramEnd"/>
-      <w:r>
-        <w:rPr>
-          <w:rFonts w:ascii="Consolas" w:hAnsi="Consolas"/>
-        </w:rPr>
-        <w:t>52P_VTVVN_ALPAI</w:t>
+        <w:t xml:space="preserve"> - MEG_3594 - Reg:Q52P_VTVVN_ALPAI</w:t>
       </w:r>
       <w:r>
         <w:rPr>
@@ -1151,35 +885,7 @@
             <w:rStyle w:val="Hyperlink"/>
             <w:rFonts w:ascii="Consolas" w:hAnsi="Consolas"/>
           </w:rPr>
-          <w:t>https://www.ncbi.nlm.nih.gov/</w:t>
-        </w:r>
-        <w:r>
-          <w:rPr>
-            <w:rStyle w:val="Hyperlink"/>
-            <w:rFonts w:ascii="Consolas" w:hAnsi="Consolas"/>
-          </w:rPr>
-          <w:t>p</w:t>
-        </w:r>
-        <w:r>
-          <w:rPr>
-            <w:rStyle w:val="Hyperlink"/>
-            <w:rFonts w:ascii="Consolas" w:hAnsi="Consolas"/>
-          </w:rPr>
-          <w:t>rotein/16</w:t>
-        </w:r>
-        <w:r>
-          <w:rPr>
-            <w:rStyle w:val="Hyperlink"/>
-            <w:rFonts w:ascii="Consolas" w:hAnsi="Consolas"/>
-          </w:rPr>
-          <w:t>0</w:t>
-        </w:r>
-        <w:r>
-          <w:rPr>
-            <w:rStyle w:val="Hyperlink"/>
-            <w:rFonts w:ascii="Consolas" w:hAnsi="Consolas"/>
-          </w:rPr>
-          <w:t>77337</w:t>
+          <w:t>https://www.ncbi.nlm.nih.gov/protein/16077337</w:t>
         </w:r>
       </w:hyperlink>
       <w:r>
@@ -1219,19 +925,11 @@
         </w:rPr>
         <w:t xml:space="preserve"> - </w:t>
       </w:r>
-      <w:proofErr w:type="gramStart"/>
-      <w:r>
-        <w:rPr>
-          <w:rFonts w:ascii="Consolas" w:hAnsi="Consolas"/>
-        </w:rPr>
-        <w:t>Reg:I</w:t>
-      </w:r>
-      <w:proofErr w:type="gramEnd"/>
-      <w:r>
-        <w:rPr>
-          <w:rFonts w:ascii="Consolas" w:hAnsi="Consolas"/>
-        </w:rPr>
-        <w:t>418N_FFTYA_YILIT</w:t>
+      <w:r>
+        <w:rPr>
+          <w:rFonts w:ascii="Consolas" w:hAnsi="Consolas"/>
+        </w:rPr>
+        <w:t>Reg:I418N_FFTYA_YILIT</w:t>
       </w:r>
       <w:r>
         <w:rPr>
@@ -1263,35 +961,7 @@
             <w:rStyle w:val="Hyperlink"/>
             <w:rFonts w:ascii="Consolas" w:hAnsi="Consolas"/>
           </w:rPr>
-          <w:t>https:/</w:t>
-        </w:r>
-        <w:r>
-          <w:rPr>
-            <w:rStyle w:val="Hyperlink"/>
-            <w:rFonts w:ascii="Consolas" w:hAnsi="Consolas"/>
-          </w:rPr>
-          <w:t>/</w:t>
-        </w:r>
-        <w:r>
-          <w:rPr>
-            <w:rStyle w:val="Hyperlink"/>
-            <w:rFonts w:ascii="Consolas" w:hAnsi="Consolas"/>
-          </w:rPr>
-          <w:t>www.ncbi</w:t>
-        </w:r>
-        <w:r>
-          <w:rPr>
-            <w:rStyle w:val="Hyperlink"/>
-            <w:rFonts w:ascii="Consolas" w:hAnsi="Consolas"/>
-          </w:rPr>
-          <w:t>.</w:t>
-        </w:r>
-        <w:r>
-          <w:rPr>
-            <w:rStyle w:val="Hyperlink"/>
-            <w:rFonts w:ascii="Consolas" w:hAnsi="Consolas"/>
-          </w:rPr>
-          <w:t>nlm.nih.gov/protein/YP_499886.1</w:t>
+          <w:t>https://www.ncbi.nlm.nih.gov/protein/YP_499886.1</w:t>
         </w:r>
       </w:hyperlink>
       <w:r>
@@ -1317,36 +987,14 @@
         <w:rPr>
           <w:rFonts w:ascii="Consolas" w:hAnsi="Consolas"/>
         </w:rPr>
-        <w:t xml:space="preserve"> - MEG_4094 - </w:t>
-      </w:r>
-      <w:proofErr w:type="gramStart"/>
-      <w:r>
-        <w:rPr>
-          <w:rFonts w:ascii="Consolas" w:hAnsi="Consolas"/>
-        </w:rPr>
-        <w:t>Reg:E</w:t>
-      </w:r>
-      <w:proofErr w:type="gramEnd"/>
-      <w:r>
-        <w:rPr>
-          <w:rFonts w:ascii="Consolas" w:hAnsi="Consolas"/>
-        </w:rPr>
-        <w:t xml:space="preserve">291D_VRAEG_LQPVD </w:t>
-      </w:r>
-      <w:r>
-        <w:rPr>
-          <w:rFonts w:ascii="Consolas" w:hAnsi="Consolas"/>
-        </w:rPr>
-        <w:t xml:space="preserve">(mt instead of </w:t>
-      </w:r>
-      <w:proofErr w:type="spellStart"/>
-      <w:r>
-        <w:rPr>
-          <w:rFonts w:ascii="Consolas" w:hAnsi="Consolas"/>
-        </w:rPr>
-        <w:t>wt</w:t>
-      </w:r>
-      <w:proofErr w:type="spellEnd"/>
+        <w:t xml:space="preserve"> - MEG_4094 - Reg:E291D_VRAEG_LQPVD </w:t>
+      </w:r>
+      <w:r>
+        <w:rPr>
+          <w:rFonts w:ascii="Consolas" w:hAnsi="Consolas"/>
+        </w:rPr>
+        <w:t>(mt instead of wt</w:t>
+      </w:r>
       <w:r>
         <w:rPr>
           <w:rFonts w:ascii="Consolas" w:hAnsi="Consolas"/>
@@ -1369,16 +1017,8 @@
         <w:rPr>
           <w:rFonts w:ascii="Consolas" w:hAnsi="Consolas"/>
         </w:rPr>
-        <w:t xml:space="preserve">(mt instead of </w:t>
-      </w:r>
-      <w:proofErr w:type="spellStart"/>
-      <w:r>
-        <w:rPr>
-          <w:rFonts w:ascii="Consolas" w:hAnsi="Consolas"/>
-        </w:rPr>
-        <w:t>wt</w:t>
-      </w:r>
-      <w:proofErr w:type="spellEnd"/>
+        <w:t>(mt instead of wt</w:t>
+      </w:r>
       <w:r>
         <w:rPr>
           <w:rFonts w:ascii="Consolas" w:hAnsi="Consolas"/>
@@ -1439,55 +1079,13 @@
         <w:rPr>
           <w:rFonts w:ascii="Consolas" w:hAnsi="Consolas"/>
         </w:rPr>
-        <w:t xml:space="preserve">C is </w:t>
-      </w:r>
-      <w:proofErr w:type="spellStart"/>
-      <w:r>
-        <w:rPr>
-          <w:rFonts w:ascii="Consolas" w:hAnsi="Consolas"/>
-        </w:rPr>
-        <w:t>wt</w:t>
-      </w:r>
-      <w:proofErr w:type="spellEnd"/>
-      <w:r>
-        <w:rPr>
-          <w:rFonts w:ascii="Consolas" w:hAnsi="Consolas"/>
-        </w:rPr>
-        <w:t xml:space="preserve"> in </w:t>
-      </w:r>
-      <w:proofErr w:type="gramStart"/>
-      <w:r>
-        <w:rPr>
-          <w:rFonts w:ascii="Consolas" w:hAnsi="Consolas"/>
-        </w:rPr>
-        <w:t>E.coli</w:t>
-      </w:r>
-      <w:proofErr w:type="gramEnd"/>
-      <w:r>
-        <w:rPr>
-          <w:rFonts w:ascii="Consolas" w:hAnsi="Consolas"/>
-        </w:rPr>
-        <w:t xml:space="preserve">; D is found in </w:t>
-      </w:r>
-      <w:proofErr w:type="spellStart"/>
-      <w:r>
-        <w:rPr>
-          <w:rFonts w:ascii="Consolas" w:hAnsi="Consolas"/>
-        </w:rPr>
-        <w:t>M.tuber</w:t>
-      </w:r>
-      <w:r>
-        <w:rPr>
-          <w:rFonts w:ascii="Consolas" w:hAnsi="Consolas"/>
-        </w:rPr>
-        <w:t>culosis</w:t>
-      </w:r>
-      <w:proofErr w:type="spellEnd"/>
-      <w:r>
-        <w:rPr>
-          <w:rFonts w:ascii="Consolas" w:hAnsi="Consolas"/>
-        </w:rPr>
-        <w:t>, making organism naturally resistant</w:t>
+        <w:t>C is wt in E.coli; D is found in M.tuber</w:t>
+      </w:r>
+      <w:r>
+        <w:rPr>
+          <w:rFonts w:ascii="Consolas" w:hAnsi="Consolas"/>
+        </w:rPr>
+        <w:t>culosis, making organism naturally resistant</w:t>
       </w:r>
       <w:r>
         <w:rPr>
@@ -1557,21 +1155,7 @@
         <w:rPr>
           <w:rFonts w:ascii="Consolas" w:hAnsi="Consolas"/>
         </w:rPr>
-        <w:t xml:space="preserve"> (conserved domains shows that G is </w:t>
-      </w:r>
-      <w:proofErr w:type="spellStart"/>
-      <w:r>
-        <w:rPr>
-          <w:rFonts w:ascii="Consolas" w:hAnsi="Consolas"/>
-        </w:rPr>
-        <w:t>wt</w:t>
-      </w:r>
-      <w:proofErr w:type="spellEnd"/>
-      <w:r>
-        <w:rPr>
-          <w:rFonts w:ascii="Consolas" w:hAnsi="Consolas"/>
-        </w:rPr>
-        <w:t xml:space="preserve"> in E.coli</w:t>
+        <w:t xml:space="preserve"> (conserved domains shows that G is wt in E.coli</w:t>
       </w:r>
       <w:r>
         <w:rPr>
@@ -1631,19 +1215,11 @@
         </w:rPr>
         <w:t xml:space="preserve"> - </w:t>
       </w:r>
-      <w:proofErr w:type="gramStart"/>
-      <w:r>
-        <w:rPr>
-          <w:rFonts w:ascii="Consolas" w:hAnsi="Consolas"/>
-        </w:rPr>
-        <w:t>Reg:S</w:t>
-      </w:r>
-      <w:proofErr w:type="gramEnd"/>
-      <w:r>
-        <w:rPr>
-          <w:rFonts w:ascii="Consolas" w:hAnsi="Consolas"/>
-        </w:rPr>
-        <w:t>80L_GDVLG_FHPHG</w:t>
+      <w:r>
+        <w:rPr>
+          <w:rFonts w:ascii="Consolas" w:hAnsi="Consolas"/>
+        </w:rPr>
+        <w:t>Reg:S80L_GDVLG_FHPHG</w:t>
       </w:r>
       <w:r>
         <w:rPr>
@@ -1655,21 +1231,7 @@
         <w:rPr>
           <w:rFonts w:ascii="Consolas" w:hAnsi="Consolas"/>
         </w:rPr>
-        <w:t xml:space="preserve"> by looking at context of other </w:t>
-      </w:r>
-      <w:proofErr w:type="spellStart"/>
-      <w:r>
-        <w:rPr>
-          <w:rFonts w:ascii="Consolas" w:hAnsi="Consolas"/>
-        </w:rPr>
-        <w:t>parC</w:t>
-      </w:r>
-      <w:proofErr w:type="spellEnd"/>
-      <w:r>
-        <w:rPr>
-          <w:rFonts w:ascii="Consolas" w:hAnsi="Consolas"/>
-        </w:rPr>
-        <w:t xml:space="preserve"> genes</w:t>
+        <w:t xml:space="preserve"> by looking at context of other parC genes</w:t>
       </w:r>
       <w:r>
         <w:rPr>
@@ -1708,19 +1270,11 @@
         </w:rPr>
         <w:t xml:space="preserve"> - </w:t>
       </w:r>
-      <w:proofErr w:type="gramStart"/>
-      <w:r>
-        <w:rPr>
-          <w:rFonts w:ascii="Consolas" w:hAnsi="Consolas"/>
-        </w:rPr>
-        <w:t>Reg:T</w:t>
-      </w:r>
-      <w:proofErr w:type="gramEnd"/>
-      <w:r>
-        <w:rPr>
-          <w:rFonts w:ascii="Consolas" w:hAnsi="Consolas"/>
-        </w:rPr>
-        <w:t>488A_LRSTF_EYGLG|Reg:E475G_FVGTS_LESAM|Reg:T445A_TAVQA_EYSSN</w:t>
+      <w:r>
+        <w:rPr>
+          <w:rFonts w:ascii="Consolas" w:hAnsi="Consolas"/>
+        </w:rPr>
+        <w:t>Reg:T488A_LRSTF_EYGLG|Reg:E475G_FVGTS_LESAM|Reg:T445A_TAVQA_EYSSN</w:t>
       </w:r>
       <w:r>
         <w:rPr>
@@ -1771,34 +1325,18 @@
         </w:rPr>
         <w:t xml:space="preserve"> - </w:t>
       </w:r>
-      <w:proofErr w:type="gramStart"/>
-      <w:r>
-        <w:rPr>
-          <w:rFonts w:ascii="Consolas" w:hAnsi="Consolas"/>
-        </w:rPr>
-        <w:t>Reg:R</w:t>
-      </w:r>
-      <w:proofErr w:type="gramEnd"/>
-      <w:r>
-        <w:rPr>
-          <w:rFonts w:ascii="Consolas" w:hAnsi="Consolas"/>
-        </w:rPr>
-        <w:t>384G_SLTGG_MMTFS</w:t>
-      </w:r>
-      <w:r>
-        <w:rPr>
-          <w:rFonts w:ascii="Consolas" w:hAnsi="Consolas"/>
-        </w:rPr>
-        <w:t xml:space="preserve"> (mt instead of </w:t>
-      </w:r>
-      <w:proofErr w:type="spellStart"/>
-      <w:r>
-        <w:rPr>
-          <w:rFonts w:ascii="Consolas" w:hAnsi="Consolas"/>
-        </w:rPr>
-        <w:t>wt</w:t>
-      </w:r>
-      <w:proofErr w:type="spellEnd"/>
+      <w:r>
+        <w:rPr>
+          <w:rFonts w:ascii="Consolas" w:hAnsi="Consolas"/>
+        </w:rPr>
+        <w:t>Reg:R384G_SLTGG_MMTFS</w:t>
+      </w:r>
+      <w:r>
+        <w:rPr>
+          <w:rFonts w:ascii="Consolas" w:hAnsi="Consolas"/>
+        </w:rPr>
+        <w:t xml:space="preserve"> (mt instead of wt</w:t>
+      </w:r>
       <w:r>
         <w:rPr>
           <w:rFonts w:ascii="Consolas" w:hAnsi="Consolas"/>
@@ -2135,7 +1673,115 @@
         <w:rPr>
           <w:rFonts w:ascii="Consolas" w:hAnsi="Consolas"/>
         </w:rPr>
-        <w:t>(no match)</w:t>
+        <w:t>Reg:D515HTYGNK_YRKVV_GVVSD</w:t>
+      </w:r>
+      <w:r>
+        <w:rPr>
+          <w:rFonts w:ascii="Consolas" w:hAnsi="Consolas"/>
+        </w:rPr>
+        <w:t xml:space="preserve"> (D516</w:t>
+      </w:r>
+      <w:r>
+        <w:rPr>
+          <w:rFonts w:ascii="Consolas" w:hAnsi="Consolas"/>
+        </w:rPr>
+        <w:t xml:space="preserve">, </w:t>
+      </w:r>
+      <w:r>
+        <w:rPr>
+          <w:rFonts w:ascii="Consolas" w:hAnsi="Consolas"/>
+        </w:rPr>
+        <w:t>error in kargva)</w:t>
+      </w:r>
+      <w:r>
+        <w:rPr>
+          <w:rFonts w:ascii="Consolas" w:hAnsi="Consolas"/>
+        </w:rPr>
+        <w:t>|Reg:L525S_DEIVY_TADEE</w:t>
+      </w:r>
+      <w:r>
+        <w:rPr>
+          <w:rFonts w:ascii="Consolas" w:hAnsi="Consolas"/>
+        </w:rPr>
+        <w:t xml:space="preserve"> (L524S</w:t>
+      </w:r>
+      <w:r>
+        <w:rPr>
+          <w:rFonts w:ascii="Consolas" w:hAnsi="Consolas"/>
+        </w:rPr>
+        <w:t>,</w:t>
+      </w:r>
+      <w:r>
+        <w:rPr>
+          <w:rFonts w:ascii="Consolas" w:hAnsi="Consolas"/>
+        </w:rPr>
+        <w:t xml:space="preserve"> error in kargva)</w:t>
+      </w:r>
+      <w:r>
+        <w:rPr>
+          <w:rFonts w:ascii="Consolas" w:hAnsi="Consolas"/>
+        </w:rPr>
+        <w:t>|Reg:D518H_VVDGV_SDEIV</w:t>
+      </w:r>
+      <w:r>
+        <w:rPr>
+          <w:rFonts w:ascii="Consolas" w:hAnsi="Consolas"/>
+        </w:rPr>
+        <w:t xml:space="preserve"> (N518H</w:t>
+      </w:r>
+      <w:r>
+        <w:rPr>
+          <w:rFonts w:ascii="Consolas" w:hAnsi="Consolas"/>
+        </w:rPr>
+        <w:t xml:space="preserve">, </w:t>
+      </w:r>
+      <w:r>
+        <w:rPr>
+          <w:rFonts w:ascii="Consolas" w:hAnsi="Consolas"/>
+        </w:rPr>
+        <w:t>error in CARD)</w:t>
+      </w:r>
+      <w:r>
+        <w:rPr>
+          <w:rFonts w:ascii="Consolas" w:hAnsi="Consolas"/>
+        </w:rPr>
+        <w:t>|Mult:Reg:T516I_RKVVD_VVSDE</w:t>
+      </w:r>
+      <w:r>
+        <w:rPr>
+          <w:rFonts w:ascii="Consolas" w:hAnsi="Consolas"/>
+        </w:rPr>
+        <w:t xml:space="preserve"> (T525I</w:t>
+      </w:r>
+      <w:r>
+        <w:rPr>
+          <w:rFonts w:ascii="Consolas" w:hAnsi="Consolas"/>
+        </w:rPr>
+        <w:t>,</w:t>
+      </w:r>
+      <w:r>
+        <w:rPr>
+          <w:rFonts w:ascii="Consolas" w:hAnsi="Consolas"/>
+        </w:rPr>
+        <w:t xml:space="preserve"> error in </w:t>
+      </w:r>
+      <w:r>
+        <w:rPr>
+          <w:rFonts w:ascii="Consolas" w:hAnsi="Consolas"/>
+        </w:rPr>
+        <w:t>paper)</w:t>
+      </w:r>
+      <w:r>
+        <w:rPr>
+          <w:rFonts w:ascii="Consolas" w:hAnsi="Consolas"/>
+        </w:rPr>
+        <w:t>;Reg:G523W_VSDEI_YLTAD;Reg:D525Y_DEIVY_TADEE</w:t>
+      </w:r>
+      <w:r>
+        <w:rPr>
+          <w:rFonts w:ascii="Consolas" w:hAnsi="Consolas"/>
+        </w:rPr>
+        <w:t xml:space="preserve"> (D516Y, error in paper)</w:t>
       </w:r>
     </w:p>
     <w:p>
@@ -2144,19 +1790,6 @@
           <w:rFonts w:ascii="Consolas" w:hAnsi="Consolas"/>
         </w:rPr>
       </w:pPr>
-      <w:r>
-        <w:rPr>
-          <w:rFonts w:ascii="Consolas" w:hAnsi="Consolas"/>
-        </w:rPr>
-        <w:t>Reg:S531LFCWG_TADEE_RHVVA|Reg:N518TI_VVDGV_SDEIV|Reg:S522QLW_VVSDE_VYLTA|Reg:K527NQ_IVYLT_DEEDR|Reg:R528HP_VYLTA_EEDRH|Reg:S512RTIN_ETPYR_VVDGV|Reg:L521MP_GVVSD_IVYLT|Reg:H526GFQNTEDSYCLRP_EIVYL_ADEED|Reg:F505L_VNPFG_IETPY|Reg:S574L_EVDYM_VSPRQ|Reg:G507SD_PFGFI_TPYRK|Reg:T508PAHNS_FGFIE_PYRKV|Reg:Q513DEKLPR_TPYRK_VDGVV|Reg:S456WL_ALGPG_LSRER|Reg:D515HTYGNK_YRKVV_GVVSD|Reg:N519K_VDGVV_DEIVY|Reg:G523A_VSDEI_YLTAD|Reg:L511RVPM_IETPY_KVVDG|Reg:R529Q_YLTAD_EDRHV|Reg:L525S_DEIVY_TADEE|Reg:Q517LH_KVVDG_VSDEI|Reg:S509QR_GFIET_YRKVV|Reg:E672D_RKFAR_NHGTC|Reg:L533PR_DEEDR_VVAQA|Reg:P520T_DGVVS_EIVYL|Reg:M515IV_YRKVV_GVVSD|Reg:I572F_SSEVD_MDVSP|Reg:L538RP_HVVAQ_NSPID|Reg:V176F_SQLVR_PGVYF|Reg:Q438K_FMDQN_PLSGL|Reg:D441VY_QNNPL_GLTHK|Reg:S447Q_GLTHK_RLSAL|Reg:H451YCDR_KRRLS_LGPGG|Reg:S450LW_HKRRL_ALGPG|Reg:V146F_IKSQT_FMGDF|Reg:A381V_GELIQ_QIRVG|Reg:Q490H_GPNIG_IGSLS|Reg:E504A_RVNPF_FIETP|Reg:D518H_VVDGV_SDEIV|Reg:L545M_SPIDA_GRFVE|Reg:L571V_PSSEV_YMDVS|Reg:R633C_AAIDA_DVVVA|Non:Q513*_TPYRK_VDGVV|Non:S522*_VVSDE_VYLTA|Reg:I1106T_VKGEN_PEPGI|Reg:Q975H_VFDGA_EAELQ|Reg:G836S_LKVPH_ESGKV|Reg:H835R_SLKVP_GESGK|Reg:R827H_KAREV_DTSLK|Reg:L731P_EDAII_SNRLV|Reg:F503S_ARVNP_GFIET|Reg:I480V_GRMCP_ETPEG|Reg:P45L_EPLEV_GLLDV|Reg:H445RYD_LSGLT_KRRLS|Reg:D435VG_LSQFM_QNNPL|Reg:M434I_QLSQF_DQNNP|Reg:Q432P_TSQLS_FMDQ</w:t>
-      </w:r>
-      <w:r>
-        <w:rPr>
-          <w:rFonts w:ascii="Consolas" w:hAnsi="Consolas"/>
-        </w:rPr>
-        <w:lastRenderedPageBreak/>
-        <w:t>N|Mult:Reg:S531L_TADEE_RHVVA;Reg:S622A_APLVG_GMELR|Mult:Reg:H526S_EIVYL_ADEED;Reg:M515V_YRKVV_GVVSD|Mult:Reg:H526S_EIVYL_ADEED;Reg:P535H_EDRHV_AQANS|Mult:Reg:H526Y_EIVYL_ADEED;Reg:E541G_AQANS_IDADG|Mult:Reg:D516Y_RKVVD_VVSDE;Reg:L511R_IETPY_KVVDG|Del:S512-_ETPYR_VVDGV|Mult:Reg:D516E_RKVVD_VVSDE;Reg:S522L_VVSDE_VYLTA|Mult:Reg:S531L_TADEE_RHVVA;Reg:H526C_EIVYL_ADEED|Mult:Reg:L511R_IETPY_KVVDG;Reg:D516V_RKVVD_VVSDE|Mult:Reg:L511P_IETPY_KVVDG;Reg:M515I_YRKVV_GVVSD|Mult:Reg:L524W_SDEIV_LTADE;Reg:T525P_DEIVY_TADEE;Reg:H526Q_EIVYL_ADEED;Del:K527-_IVYLT_DEEDR|Mult:Reg:Q513H_TPYRK_VDGVV;Del:F514-_PYRKV_DGVVS;Del:M515-_YRKVV_GVVSD;Del:D516-_RKVVD_VVSDE|Del:L519-_VDGVV_DEIVY|Mult:Reg:H526D_EIVYL_ADEED;Reg:S531_LDVQT_SFEWL|Mult:Reg:L511P_IETPY_KVVDG;Reg:S512T_ETPYR_VVDGV;Reg:D516V_RKVVD_VVSDE|Mult:Reg:T516I_RKVVD_VVSDE;Reg:G523W_VSDEI_YLTAD;Reg:D525Y_DEIVY_TADEE|Mult:Reg:H526D_EIVYL_ADEED;Reg:E541G_AQANS_IDADG;Reg:S553A_FVEPR_LVRRK|Mult:Reg:H526P_EIVYL_ADEED;Reg:K527Q_IVYLT_DEEDR|Mult:Reg:E562G_RKAGE_EYVPS;Reg:P564L_AGEVE_VPSSE|Del:N515-_YRKVV_GVVSD</w:t>
-      </w:r>
       <w:r>
         <w:rPr>
           <w:rFonts w:ascii="Consolas" w:hAnsi="Consolas"/>
@@ -2266,21 +1899,7 @@
             <w:rStyle w:val="Hyperlink"/>
             <w:rFonts w:ascii="Consolas" w:hAnsi="Consolas"/>
           </w:rPr>
-          <w:t>https://www.ncbi.nlm.nih.gov</w:t>
-        </w:r>
-        <w:r>
-          <w:rPr>
-            <w:rStyle w:val="Hyperlink"/>
-            <w:rFonts w:ascii="Consolas" w:hAnsi="Consolas"/>
-          </w:rPr>
-          <w:t>/</w:t>
-        </w:r>
-        <w:r>
-          <w:rPr>
-            <w:rStyle w:val="Hyperlink"/>
-            <w:rFonts w:ascii="Consolas" w:hAnsi="Consolas"/>
-          </w:rPr>
-          <w:t>protein/NP_417798.1</w:t>
+          <w:t>https://www.ncbi.nlm.nih.gov/protein/NP_417798.1</w:t>
         </w:r>
       </w:hyperlink>
       <w:r>
@@ -2320,34 +1939,18 @@
         </w:rPr>
         <w:t xml:space="preserve"> - </w:t>
       </w:r>
-      <w:proofErr w:type="gramStart"/>
-      <w:r>
-        <w:rPr>
-          <w:rFonts w:ascii="Consolas" w:hAnsi="Consolas"/>
-        </w:rPr>
-        <w:t>Reg:G</w:t>
-      </w:r>
-      <w:proofErr w:type="gramEnd"/>
-      <w:r>
-        <w:rPr>
-          <w:rFonts w:ascii="Consolas" w:hAnsi="Consolas"/>
-        </w:rPr>
-        <w:t>261S_TTTVT_IEMFN|Reg:V295C_VERGQ_IIKPG|Reg:G279A_AGDNA_LLLRG|Reg:V278A_HAGDN_ALLLR</w:t>
-      </w:r>
-      <w:r>
-        <w:rPr>
-          <w:rFonts w:ascii="Consolas" w:hAnsi="Consolas"/>
-        </w:rPr>
-        <w:t xml:space="preserve"> (mt instead of </w:t>
-      </w:r>
-      <w:proofErr w:type="spellStart"/>
-      <w:r>
-        <w:rPr>
-          <w:rFonts w:ascii="Consolas" w:hAnsi="Consolas"/>
-        </w:rPr>
-        <w:t>wt</w:t>
-      </w:r>
-      <w:proofErr w:type="spellEnd"/>
+      <w:r>
+        <w:rPr>
+          <w:rFonts w:ascii="Consolas" w:hAnsi="Consolas"/>
+        </w:rPr>
+        <w:t>Reg:G261S_TTTVT_IEMFN|Reg:V295C_VERGQ_IIKPG|Reg:G279A_AGDNA_LLLRG|Reg:V278A_HAGDN_ALLLR</w:t>
+      </w:r>
+      <w:r>
+        <w:rPr>
+          <w:rFonts w:ascii="Consolas" w:hAnsi="Consolas"/>
+        </w:rPr>
+        <w:t xml:space="preserve"> (mt instead of wt</w:t>
+      </w:r>
       <w:r>
         <w:rPr>
           <w:rFonts w:ascii="Consolas" w:hAnsi="Consolas"/>
@@ -2391,53 +1994,17 @@
         </w:rPr>
         <w:t xml:space="preserve"> - </w:t>
       </w:r>
-      <w:proofErr w:type="gramStart"/>
-      <w:r>
-        <w:rPr>
-          <w:rFonts w:ascii="Consolas" w:hAnsi="Consolas"/>
-        </w:rPr>
-        <w:t>Reg:A</w:t>
-      </w:r>
-      <w:proofErr w:type="gramEnd"/>
-      <w:r>
-        <w:rPr>
-          <w:rFonts w:ascii="Consolas" w:hAnsi="Consolas"/>
-        </w:rPr>
-        <w:t>379T_EGLRF_IREGG</w:t>
-      </w:r>
-      <w:r>
-        <w:rPr>
-          <w:rFonts w:ascii="Consolas" w:hAnsi="Consolas"/>
-        </w:rPr>
-        <w:t xml:space="preserve"> (A is </w:t>
-      </w:r>
-      <w:proofErr w:type="spellStart"/>
-      <w:r>
-        <w:rPr>
-          <w:rFonts w:ascii="Consolas" w:hAnsi="Consolas"/>
-        </w:rPr>
-        <w:t>wt</w:t>
-      </w:r>
-      <w:proofErr w:type="spellEnd"/>
-      <w:r>
-        <w:rPr>
-          <w:rFonts w:ascii="Consolas" w:hAnsi="Consolas"/>
-        </w:rPr>
-        <w:t xml:space="preserve"> in other EF-Tu proteins; T is found in S. </w:t>
-      </w:r>
-      <w:proofErr w:type="spellStart"/>
-      <w:r>
-        <w:rPr>
-          <w:rFonts w:ascii="Consolas" w:hAnsi="Consolas"/>
-        </w:rPr>
-        <w:t>cinnamoneus</w:t>
-      </w:r>
-      <w:proofErr w:type="spellEnd"/>
-      <w:r>
-        <w:rPr>
-          <w:rFonts w:ascii="Consolas" w:hAnsi="Consolas"/>
-        </w:rPr>
-        <w:t xml:space="preserve">, making organism naturally resistant - </w:t>
+      <w:r>
+        <w:rPr>
+          <w:rFonts w:ascii="Consolas" w:hAnsi="Consolas"/>
+        </w:rPr>
+        <w:t>Reg:A379T_EGLRF_IREGG</w:t>
+      </w:r>
+      <w:r>
+        <w:rPr>
+          <w:rFonts w:ascii="Consolas" w:hAnsi="Consolas"/>
+        </w:rPr>
+        <w:t xml:space="preserve"> (A is wt in other EF-Tu proteins; T is found in S. cinnamoneus, making organism naturally resistant - </w:t>
       </w:r>
       <w:hyperlink r:id="rId20" w:history="1">
         <w:r>
@@ -2485,45 +2052,17 @@
         </w:rPr>
         <w:t xml:space="preserve"> - </w:t>
       </w:r>
-      <w:proofErr w:type="gramStart"/>
-      <w:r>
-        <w:rPr>
-          <w:rFonts w:ascii="Consolas" w:hAnsi="Consolas"/>
-        </w:rPr>
-        <w:t>Reg:G</w:t>
-      </w:r>
-      <w:proofErr w:type="gramEnd"/>
-      <w:r>
-        <w:rPr>
-          <w:rFonts w:ascii="Consolas" w:hAnsi="Consolas"/>
-        </w:rPr>
-        <w:t>98R_VFPVL_GPNGE</w:t>
-      </w:r>
-      <w:r>
-        <w:rPr>
-          <w:rFonts w:ascii="Consolas" w:hAnsi="Consolas"/>
-        </w:rPr>
-        <w:t xml:space="preserve"> </w:t>
-      </w:r>
-      <w:r>
-        <w:rPr>
-          <w:rFonts w:ascii="Consolas" w:hAnsi="Consolas"/>
-        </w:rPr>
-        <w:t xml:space="preserve">(G99R, mistake in </w:t>
-      </w:r>
-      <w:proofErr w:type="spellStart"/>
-      <w:r>
-        <w:rPr>
-          <w:rFonts w:ascii="Consolas" w:hAnsi="Consolas"/>
-        </w:rPr>
-        <w:t>kargva</w:t>
-      </w:r>
-      <w:proofErr w:type="spellEnd"/>
-      <w:r>
-        <w:rPr>
-          <w:rFonts w:ascii="Consolas" w:hAnsi="Consolas"/>
-        </w:rPr>
-        <w:t xml:space="preserve">) </w:t>
+      <w:r>
+        <w:rPr>
+          <w:rFonts w:ascii="Consolas" w:hAnsi="Consolas"/>
+        </w:rPr>
+        <w:t xml:space="preserve">Reg:G98R_VFPVL_GPNGE </w:t>
+      </w:r>
+      <w:r>
+        <w:rPr>
+          <w:rFonts w:ascii="Consolas" w:hAnsi="Consolas"/>
+        </w:rPr>
+        <w:t xml:space="preserve">(G99R, mistake in kargva) </w:t>
       </w:r>
       <w:r>
         <w:rPr>
@@ -2971,6 +2510,7 @@
   <w:style w:type="character" w:default="1" w:styleId="DefaultParagraphFont">
     <w:name w:val="Default Paragraph Font"/>
     <w:uiPriority w:val="1"/>
+    <w:semiHidden/>
     <w:unhideWhenUsed/>
   </w:style>
   <w:style w:type="table" w:default="1" w:styleId="TableNormal">

</xml_diff>